<commit_message>
suite synthèse mars 2014
</commit_message>
<xml_diff>
--- a/Synthèse Mars 2014.docx
+++ b/Synthèse Mars 2014.docx
@@ -1237,15 +1237,7 @@
               <w:rPr>
                 <w:rFonts w:eastAsiaTheme="minorEastAsia"/>
               </w:rPr>
-              <w:t>Corresp</w:t>
-            </w:r>
-            <w:bookmarkStart w:id="0" w:name="_GoBack"/>
-            <w:bookmarkEnd w:id="0"/>
-            <w:r>
-              <w:rPr>
-                <w:rFonts w:eastAsiaTheme="minorEastAsia"/>
-              </w:rPr>
-              <w:t>ondance lumineux irradié</w:t>
+              <w:t>Correspondance lumineux irradié</w:t>
             </w:r>
           </w:p>
         </w:tc>
@@ -1565,13 +1557,7 @@
               <w:rPr>
                 <w:rFonts w:eastAsiaTheme="minorEastAsia"/>
               </w:rPr>
-              <w:t xml:space="preserve"> 2</w:t>
-            </w:r>
-            <w:r>
-              <w:rPr>
-                <w:rFonts w:eastAsiaTheme="minorEastAsia"/>
-              </w:rPr>
-              <w:t xml:space="preserve"> %</w:t>
+              <w:t xml:space="preserve"> 2 %</w:t>
             </w:r>
           </w:p>
         </w:tc>
@@ -2029,6 +2015,1657 @@
         <w:t>Canon à e- : idem pour toutes les énergies</w:t>
       </w:r>
     </w:p>
+    <w:p>
+      <w:pPr>
+        <w:rPr>
+          <w:rFonts w:eastAsiaTheme="minorEastAsia"/>
+        </w:rPr>
+      </w:pPr>
+      <w:r>
+        <w:rPr>
+          <w:rFonts w:eastAsiaTheme="minorEastAsia"/>
+          <w:u w:val="single"/>
+        </w:rPr>
+        <w:t>Question 2 </w:t>
+      </w:r>
+      <w:r>
+        <w:rPr>
+          <w:rFonts w:eastAsiaTheme="minorEastAsia"/>
+        </w:rPr>
+        <w:t>: Processus de repérage du volume cible du patient lors d’un traitement de RT et sources d’erreurs associées</w:t>
+      </w:r>
+    </w:p>
+    <w:p>
+      <w:pPr>
+        <w:pStyle w:val="Paragraphedeliste"/>
+        <w:numPr>
+          <w:ilvl w:val="0"/>
+          <w:numId w:val="3"/>
+        </w:numPr>
+        <w:rPr>
+          <w:rFonts w:eastAsiaTheme="minorEastAsia"/>
+        </w:rPr>
+      </w:pPr>
+      <w:r>
+        <w:rPr>
+          <w:rFonts w:eastAsiaTheme="minorEastAsia"/>
+        </w:rPr>
+        <w:t xml:space="preserve">2D kV : consiste en 2 clichés orthogonaux (0°/90° et 180°/270°). Comparaisons aux DRR du CT de planification. Recalage manuel sur structures osseuses. Si écart &gt; tolérance du </w:t>
+      </w:r>
+      <w:proofErr w:type="gramStart"/>
+      <w:r>
+        <w:rPr>
+          <w:rFonts w:eastAsiaTheme="minorEastAsia"/>
+        </w:rPr>
+        <w:t>centre ,</w:t>
+      </w:r>
+      <w:proofErr w:type="gramEnd"/>
+      <w:r>
+        <w:rPr>
+          <w:rFonts w:eastAsiaTheme="minorEastAsia"/>
+        </w:rPr>
+        <w:t xml:space="preserve"> décalage du patient. </w:t>
+      </w:r>
+    </w:p>
+    <w:p>
+      <w:pPr>
+        <w:pStyle w:val="Paragraphedeliste"/>
+        <w:jc w:val="both"/>
+        <w:rPr>
+          <w:rFonts w:eastAsiaTheme="minorEastAsia"/>
+        </w:rPr>
+      </w:pPr>
+      <w:r>
+        <w:rPr>
+          <w:rFonts w:eastAsiaTheme="minorEastAsia"/>
+        </w:rPr>
+        <w:t>CBCT : acquisition volumétrique pour obtenir une image reconstruite en 3D</w:t>
+      </w:r>
+      <w:r>
+        <w:rPr>
+          <w:rFonts w:eastAsiaTheme="minorEastAsia"/>
+        </w:rPr>
+        <w:t xml:space="preserve"> (angulation selon la localisation)</w:t>
+      </w:r>
+      <w:r>
+        <w:rPr>
+          <w:rFonts w:eastAsiaTheme="minorEastAsia"/>
+        </w:rPr>
+        <w:t xml:space="preserve">. </w:t>
+      </w:r>
+      <w:proofErr w:type="gramStart"/>
+      <w:r>
+        <w:rPr>
+          <w:rFonts w:eastAsiaTheme="minorEastAsia"/>
+        </w:rPr>
+        <w:t>meilleur</w:t>
+      </w:r>
+      <w:r>
+        <w:rPr>
+          <w:rFonts w:eastAsiaTheme="minorEastAsia"/>
+        </w:rPr>
+        <w:t>e</w:t>
+      </w:r>
+      <w:proofErr w:type="gramEnd"/>
+      <w:r>
+        <w:rPr>
+          <w:rFonts w:eastAsiaTheme="minorEastAsia"/>
+        </w:rPr>
+        <w:t xml:space="preserve"> contraste et permet de recaler sur du tissu mou.</w:t>
+      </w:r>
+      <w:r>
+        <w:rPr>
+          <w:rFonts w:eastAsiaTheme="minorEastAsia"/>
+        </w:rPr>
+        <w:t xml:space="preserve"> Comparaison avec l’image du CT de planification. Recalage manuel ou automatique (avec une ROI et/ou masque).</w:t>
+      </w:r>
+    </w:p>
+    <w:p>
+      <w:pPr>
+        <w:pStyle w:val="Paragraphedeliste"/>
+        <w:jc w:val="both"/>
+        <w:rPr>
+          <w:rFonts w:eastAsiaTheme="minorEastAsia"/>
+        </w:rPr>
+      </w:pPr>
+    </w:p>
+    <w:p>
+      <w:pPr>
+        <w:pStyle w:val="Paragraphedeliste"/>
+        <w:numPr>
+          <w:ilvl w:val="0"/>
+          <w:numId w:val="3"/>
+        </w:numPr>
+        <w:jc w:val="both"/>
+        <w:rPr>
+          <w:rFonts w:eastAsiaTheme="minorEastAsia"/>
+        </w:rPr>
+      </w:pPr>
+      <w:r>
+        <w:rPr>
+          <w:rFonts w:eastAsiaTheme="minorEastAsia"/>
+        </w:rPr>
+        <w:t xml:space="preserve">Protocole sans fiduciaire : pré-positionnement du patient sur la table à l’aide du tatouage à la peau qui matérialise l’iso de traitement. Acquisition d’un </w:t>
+      </w:r>
+      <w:proofErr w:type="spellStart"/>
+      <w:r>
+        <w:rPr>
+          <w:rFonts w:eastAsiaTheme="minorEastAsia"/>
+        </w:rPr>
+        <w:t>cbct</w:t>
+      </w:r>
+      <w:proofErr w:type="spellEnd"/>
+      <w:r>
+        <w:rPr>
+          <w:rFonts w:eastAsiaTheme="minorEastAsia"/>
+        </w:rPr>
+        <w:t xml:space="preserve"> 360°. Recalage sur la prostate. Imagerie quotidienne avec tolérance de 3 mm sur le recalage. Si &gt; 3 mm, décalage de la table de traitement (</w:t>
+      </w:r>
+      <w:proofErr w:type="spellStart"/>
+      <w:r>
+        <w:rPr>
+          <w:rFonts w:eastAsiaTheme="minorEastAsia"/>
+        </w:rPr>
+        <w:t>ie</w:t>
+      </w:r>
+      <w:proofErr w:type="spellEnd"/>
+      <w:r>
+        <w:rPr>
+          <w:rFonts w:eastAsiaTheme="minorEastAsia"/>
+        </w:rPr>
+        <w:t xml:space="preserve"> du patient</w:t>
+      </w:r>
+      <w:proofErr w:type="gramStart"/>
+      <w:r>
+        <w:rPr>
+          <w:rFonts w:eastAsiaTheme="minorEastAsia"/>
+        </w:rPr>
+        <w:t>) .</w:t>
+      </w:r>
+      <w:proofErr w:type="gramEnd"/>
+      <w:r>
+        <w:rPr>
+          <w:rFonts w:eastAsiaTheme="minorEastAsia"/>
+        </w:rPr>
+        <w:t xml:space="preserve"> </w:t>
+      </w:r>
+    </w:p>
+    <w:p>
+      <w:pPr>
+        <w:pStyle w:val="Paragraphedeliste"/>
+        <w:jc w:val="both"/>
+        <w:rPr>
+          <w:rFonts w:eastAsiaTheme="minorEastAsia"/>
+        </w:rPr>
+      </w:pPr>
+      <w:r>
+        <w:rPr>
+          <w:rFonts w:eastAsiaTheme="minorEastAsia"/>
+          <w:b/>
+          <w:bCs/>
+        </w:rPr>
+        <w:t>Avantage</w:t>
+      </w:r>
+      <w:r>
+        <w:rPr>
+          <w:rFonts w:eastAsiaTheme="minorEastAsia"/>
+          <w:b/>
+          <w:bCs/>
+        </w:rPr>
+        <w:t> :</w:t>
+      </w:r>
+      <w:r>
+        <w:rPr>
+          <w:rFonts w:eastAsiaTheme="minorEastAsia"/>
+        </w:rPr>
+        <w:t xml:space="preserve"> </w:t>
+      </w:r>
+      <w:r>
+        <w:rPr>
+          <w:rFonts w:eastAsiaTheme="minorEastAsia"/>
+        </w:rPr>
+        <w:t>recalage plus précis</w:t>
+      </w:r>
+    </w:p>
+    <w:p>
+      <w:pPr>
+        <w:pStyle w:val="Paragraphedeliste"/>
+        <w:jc w:val="both"/>
+        <w:rPr>
+          <w:rFonts w:eastAsiaTheme="minorEastAsia"/>
+        </w:rPr>
+      </w:pPr>
+      <w:r>
+        <w:rPr>
+          <w:rFonts w:eastAsiaTheme="minorEastAsia"/>
+          <w:b/>
+          <w:bCs/>
+        </w:rPr>
+        <w:t>Inconvénients :</w:t>
+      </w:r>
+      <w:r>
+        <w:rPr>
+          <w:rFonts w:eastAsiaTheme="minorEastAsia"/>
+        </w:rPr>
+        <w:t xml:space="preserve"> dose +++, temps machine ++</w:t>
+      </w:r>
+    </w:p>
+    <w:p>
+      <w:pPr>
+        <w:pStyle w:val="Paragraphedeliste"/>
+        <w:jc w:val="both"/>
+        <w:rPr>
+          <w:rFonts w:eastAsiaTheme="minorEastAsia"/>
+        </w:rPr>
+      </w:pPr>
+    </w:p>
+    <w:p>
+      <w:pPr>
+        <w:pStyle w:val="Paragraphedeliste"/>
+        <w:numPr>
+          <w:ilvl w:val="0"/>
+          <w:numId w:val="3"/>
+        </w:numPr>
+        <w:jc w:val="both"/>
+        <w:rPr>
+          <w:rFonts w:eastAsiaTheme="minorEastAsia"/>
+        </w:rPr>
+      </w:pPr>
+      <w:r>
+        <w:rPr>
+          <w:rFonts w:eastAsiaTheme="minorEastAsia"/>
+        </w:rPr>
+        <w:t>CBCT : 2 Gy à l’iso pour tt le traitement</w:t>
+      </w:r>
+    </w:p>
+    <w:p>
+      <w:pPr>
+        <w:pStyle w:val="Paragraphedeliste"/>
+        <w:jc w:val="both"/>
+        <w:rPr>
+          <w:rFonts w:eastAsiaTheme="minorEastAsia"/>
+        </w:rPr>
+      </w:pPr>
+      <w:r>
+        <w:rPr>
+          <w:rFonts w:eastAsiaTheme="minorEastAsia"/>
+        </w:rPr>
+        <w:t>2D kV : 0,32 Gy à l’iso pour tt le traitement</w:t>
+      </w:r>
+    </w:p>
+    <w:p>
+      <w:pPr>
+        <w:pStyle w:val="Paragraphedeliste"/>
+        <w:jc w:val="both"/>
+        <w:rPr>
+          <w:rFonts w:eastAsiaTheme="minorEastAsia"/>
+        </w:rPr>
+      </w:pPr>
+    </w:p>
+    <w:p>
+      <w:pPr>
+        <w:pStyle w:val="Paragraphedeliste"/>
+        <w:numPr>
+          <w:ilvl w:val="0"/>
+          <w:numId w:val="3"/>
+        </w:numPr>
+        <w:jc w:val="both"/>
+        <w:rPr>
+          <w:rFonts w:eastAsiaTheme="minorEastAsia"/>
+        </w:rPr>
+      </w:pPr>
+    </w:p>
+    <w:p>
+      <w:pPr>
+        <w:pStyle w:val="Paragraphedeliste"/>
+        <w:numPr>
+          <w:ilvl w:val="1"/>
+          <w:numId w:val="3"/>
+        </w:numPr>
+        <w:jc w:val="both"/>
+        <w:rPr>
+          <w:rFonts w:eastAsiaTheme="minorEastAsia"/>
+        </w:rPr>
+      </w:pPr>
+    </w:p>
+    <w:p>
+      <w:pPr>
+        <w:pStyle w:val="Paragraphedeliste"/>
+        <w:numPr>
+          <w:ilvl w:val="2"/>
+          <w:numId w:val="3"/>
+        </w:numPr>
+        <w:jc w:val="both"/>
+        <w:rPr>
+          <w:rFonts w:eastAsiaTheme="minorEastAsia"/>
+        </w:rPr>
+      </w:pPr>
+      <w:r>
+        <w:rPr>
+          <w:rFonts w:eastAsiaTheme="minorEastAsia"/>
+        </w:rPr>
+        <w:t xml:space="preserve">Utilisation du fantôme cubique QUASAR </w:t>
+      </w:r>
+      <w:r>
+        <w:rPr>
+          <w:rFonts w:eastAsiaTheme="minorEastAsia"/>
+        </w:rPr>
+        <w:t>(avec sérigraphies et sphères creuses). Positionnement sur la table de traitement à l’aide des lasers muraux. Acquisition de 4 2D kV (0</w:t>
+      </w:r>
+      <w:proofErr w:type="gramStart"/>
+      <w:r>
+        <w:rPr>
+          <w:rFonts w:eastAsiaTheme="minorEastAsia"/>
+        </w:rPr>
+        <w:t>,90,180,270</w:t>
+      </w:r>
+      <w:proofErr w:type="gramEnd"/>
+      <w:r>
+        <w:rPr>
+          <w:rFonts w:eastAsiaTheme="minorEastAsia"/>
+        </w:rPr>
+        <w:t xml:space="preserve">°) et un CBCT sens horaire et/ou anti. Analyse des images sur le logiciel </w:t>
+      </w:r>
+      <w:proofErr w:type="spellStart"/>
+      <w:r>
+        <w:rPr>
+          <w:rFonts w:eastAsiaTheme="minorEastAsia"/>
+        </w:rPr>
+        <w:t>Artiscan</w:t>
+      </w:r>
+      <w:proofErr w:type="spellEnd"/>
+      <w:r>
+        <w:rPr>
+          <w:rFonts w:eastAsiaTheme="minorEastAsia"/>
+        </w:rPr>
+        <w:t>. Distance euclidienne entre le centre théorique (sphère creuse au centre du fantôme) et le centre de l’image.</w:t>
+      </w:r>
+    </w:p>
+    <w:p>
+      <w:pPr>
+        <w:pStyle w:val="Paragraphedeliste"/>
+        <w:numPr>
+          <w:ilvl w:val="2"/>
+          <w:numId w:val="3"/>
+        </w:numPr>
+        <w:jc w:val="both"/>
+        <w:rPr>
+          <w:rFonts w:eastAsiaTheme="minorEastAsia"/>
+        </w:rPr>
+      </w:pPr>
+      <w:r>
+        <w:rPr>
+          <w:rFonts w:eastAsiaTheme="minorEastAsia"/>
+        </w:rPr>
+        <w:t>Utilisation d’une plaque avec billes radio-opaques d’inter distances connues. Image de l’objet dans un plan perpendiculaire au tube et à l’iso. DSD connue</w:t>
+      </w:r>
+    </w:p>
+    <w:p>
+      <w:pPr>
+        <w:pStyle w:val="Paragraphedeliste"/>
+        <w:numPr>
+          <w:ilvl w:val="2"/>
+          <w:numId w:val="3"/>
+        </w:numPr>
+        <w:jc w:val="both"/>
+        <w:rPr>
+          <w:rFonts w:eastAsiaTheme="minorEastAsia"/>
+        </w:rPr>
+      </w:pPr>
+      <w:r>
+        <w:rPr>
+          <w:rFonts w:eastAsiaTheme="minorEastAsia"/>
+        </w:rPr>
+        <w:t xml:space="preserve">Idem que a) mais en décalant la table  de 5 </w:t>
+      </w:r>
+      <w:proofErr w:type="spellStart"/>
+      <w:r>
+        <w:rPr>
+          <w:rFonts w:eastAsiaTheme="minorEastAsia"/>
+        </w:rPr>
+        <w:t>mm.</w:t>
+      </w:r>
+      <w:proofErr w:type="spellEnd"/>
+    </w:p>
+    <w:p>
+      <w:pPr>
+        <w:pStyle w:val="Paragraphedeliste"/>
+        <w:ind w:left="1440"/>
+        <w:jc w:val="both"/>
+        <w:rPr>
+          <w:rFonts w:eastAsiaTheme="minorEastAsia"/>
+        </w:rPr>
+      </w:pPr>
+    </w:p>
+    <w:p>
+      <w:pPr>
+        <w:pStyle w:val="Paragraphedeliste"/>
+        <w:numPr>
+          <w:ilvl w:val="1"/>
+          <w:numId w:val="3"/>
+        </w:numPr>
+        <w:jc w:val="both"/>
+        <w:rPr>
+          <w:rFonts w:eastAsiaTheme="minorEastAsia"/>
+        </w:rPr>
+      </w:pPr>
+      <w:r>
+        <w:rPr>
+          <w:rFonts w:eastAsiaTheme="minorEastAsia"/>
+        </w:rPr>
+        <w:t xml:space="preserve">3 sources d’incertitudes possibles : </w:t>
+      </w:r>
+    </w:p>
+    <w:p>
+      <w:pPr>
+        <w:pStyle w:val="Paragraphedeliste"/>
+        <w:numPr>
+          <w:ilvl w:val="2"/>
+          <w:numId w:val="3"/>
+        </w:numPr>
+        <w:jc w:val="both"/>
+        <w:rPr>
+          <w:rFonts w:eastAsiaTheme="minorEastAsia"/>
+        </w:rPr>
+      </w:pPr>
+      <w:r>
+        <w:rPr>
+          <w:rFonts w:eastAsiaTheme="minorEastAsia"/>
+          <w:b/>
+          <w:bCs/>
+        </w:rPr>
+        <w:t>Incertitude lié</w:t>
+      </w:r>
+      <w:r>
+        <w:rPr>
+          <w:rFonts w:eastAsiaTheme="minorEastAsia"/>
+          <w:b/>
+          <w:bCs/>
+        </w:rPr>
+        <w:t>e</w:t>
+      </w:r>
+      <w:r>
+        <w:rPr>
+          <w:rFonts w:eastAsiaTheme="minorEastAsia"/>
+          <w:b/>
+          <w:bCs/>
+        </w:rPr>
+        <w:t xml:space="preserve"> à l’iso </w:t>
+      </w:r>
+      <w:r>
+        <w:rPr>
+          <w:rFonts w:eastAsiaTheme="minorEastAsia"/>
+        </w:rPr>
+        <w:t xml:space="preserve">: non coïncidence entre l’isocentre imagerie KV et iso de traitement. </w:t>
+      </w:r>
+      <w:r>
+        <w:rPr>
+          <w:rFonts w:eastAsiaTheme="minorEastAsia"/>
+        </w:rPr>
+        <w:t xml:space="preserve">Analyse des résultats des contrôles </w:t>
+      </w:r>
+      <w:proofErr w:type="gramStart"/>
+      <w:r>
+        <w:rPr>
+          <w:rFonts w:eastAsiaTheme="minorEastAsia"/>
+        </w:rPr>
+        <w:t>du référentiel</w:t>
+      </w:r>
+      <w:proofErr w:type="gramEnd"/>
+      <w:r>
+        <w:rPr>
+          <w:rFonts w:eastAsiaTheme="minorEastAsia"/>
+        </w:rPr>
+        <w:t xml:space="preserve"> image avec l’isocentre de traitement sur au moins 15 contrôles stables. Erreur systématique </w:t>
+      </w:r>
+      <w:r>
+        <w:rPr>
+          <w:rFonts w:eastAsiaTheme="minorEastAsia" w:cstheme="minorHAnsi"/>
+        </w:rPr>
+        <w:t>∑</w:t>
+      </w:r>
+      <w:r>
+        <w:rPr>
+          <w:rFonts w:eastAsiaTheme="minorEastAsia"/>
+          <w:vertAlign w:val="subscript"/>
+        </w:rPr>
+        <w:t>isocentre</w:t>
+      </w:r>
+      <w:r>
+        <w:rPr>
+          <w:rFonts w:eastAsiaTheme="minorEastAsia"/>
+        </w:rPr>
+        <w:t xml:space="preserve"> déduite de la moyenne des décalages observés. Erreur aléatoire </w:t>
+      </w:r>
+      <w:proofErr w:type="spellStart"/>
+      <w:r>
+        <w:rPr>
+          <w:rFonts w:eastAsiaTheme="minorEastAsia" w:cstheme="minorHAnsi"/>
+        </w:rPr>
+        <w:t>σ</w:t>
+      </w:r>
+      <w:r>
+        <w:rPr>
+          <w:rFonts w:eastAsiaTheme="minorEastAsia"/>
+          <w:vertAlign w:val="subscript"/>
+        </w:rPr>
+        <w:t>isocentre</w:t>
+      </w:r>
+      <w:proofErr w:type="spellEnd"/>
+      <w:r>
+        <w:rPr>
+          <w:rFonts w:eastAsiaTheme="minorEastAsia"/>
+        </w:rPr>
+        <w:t xml:space="preserve"> déduite de l’écart type des observations.</w:t>
+      </w:r>
+    </w:p>
+    <w:p>
+      <w:pPr>
+        <w:pStyle w:val="Paragraphedeliste"/>
+        <w:numPr>
+          <w:ilvl w:val="2"/>
+          <w:numId w:val="3"/>
+        </w:numPr>
+        <w:jc w:val="both"/>
+        <w:rPr>
+          <w:rFonts w:eastAsiaTheme="minorEastAsia"/>
+        </w:rPr>
+      </w:pPr>
+      <w:r>
+        <w:rPr>
+          <w:rFonts w:eastAsiaTheme="minorEastAsia"/>
+          <w:b/>
+          <w:bCs/>
+        </w:rPr>
+        <w:t>Incertitude liée à l’image </w:t>
+      </w:r>
+      <w:r>
+        <w:rPr>
+          <w:rFonts w:eastAsiaTheme="minorEastAsia"/>
+        </w:rPr>
+        <w:t xml:space="preserve">: Dimension des pixels. Analyse des résultats des contrôles de la dimension effective des pixels et </w:t>
+      </w:r>
+      <w:proofErr w:type="spellStart"/>
+      <w:r>
+        <w:rPr>
+          <w:rFonts w:eastAsiaTheme="minorEastAsia"/>
+        </w:rPr>
+        <w:t>voxels</w:t>
+      </w:r>
+      <w:proofErr w:type="spellEnd"/>
+      <w:r>
+        <w:rPr>
+          <w:rFonts w:eastAsiaTheme="minorEastAsia"/>
+        </w:rPr>
+        <w:t>. Erreur aléatoire :</w:t>
+      </w:r>
+    </w:p>
+    <w:p>
+      <w:pPr>
+        <w:pStyle w:val="Paragraphedeliste"/>
+        <w:ind w:left="2160"/>
+        <w:jc w:val="both"/>
+        <w:rPr>
+          <w:rFonts w:eastAsiaTheme="minorEastAsia"/>
+        </w:rPr>
+      </w:pPr>
+      <m:oMathPara>
+        <m:oMath>
+          <m:sSub>
+            <m:sSubPr>
+              <m:ctrlPr>
+                <w:rPr>
+                  <w:rFonts w:ascii="Cambria Math" w:eastAsiaTheme="minorEastAsia" w:hAnsi="Cambria Math"/>
+                  <w:i/>
+                </w:rPr>
+              </m:ctrlPr>
+            </m:sSubPr>
+            <m:e>
+              <m:r>
+                <w:rPr>
+                  <w:rFonts w:ascii="Cambria Math" w:eastAsiaTheme="minorEastAsia" w:hAnsi="Cambria Math"/>
+                </w:rPr>
+                <m:t>σ</m:t>
+              </m:r>
+            </m:e>
+            <m:sub>
+              <m:r>
+                <w:rPr>
+                  <w:rFonts w:ascii="Cambria Math" w:eastAsiaTheme="minorEastAsia" w:hAnsi="Cambria Math"/>
+                </w:rPr>
+                <m:t>image</m:t>
+              </m:r>
+            </m:sub>
+          </m:sSub>
+          <m:r>
+            <w:rPr>
+              <w:rFonts w:ascii="Cambria Math" w:eastAsiaTheme="minorEastAsia" w:hAnsi="Cambria Math"/>
+            </w:rPr>
+            <m:t>=</m:t>
+          </m:r>
+          <m:f>
+            <m:fPr>
+              <m:ctrlPr>
+                <w:rPr>
+                  <w:rFonts w:ascii="Cambria Math" w:eastAsiaTheme="minorEastAsia" w:hAnsi="Cambria Math"/>
+                  <w:i/>
+                </w:rPr>
+              </m:ctrlPr>
+            </m:fPr>
+            <m:num>
+              <m:r>
+                <w:rPr>
+                  <w:rFonts w:ascii="Cambria Math" w:eastAsiaTheme="minorEastAsia" w:hAnsi="Cambria Math"/>
+                </w:rPr>
+                <m:t>dimension effective des pixels ou voxels</m:t>
+              </m:r>
+            </m:num>
+            <m:den>
+              <m:rad>
+                <m:radPr>
+                  <m:degHide m:val="1"/>
+                  <m:ctrlPr>
+                    <w:rPr>
+                      <w:rFonts w:ascii="Cambria Math" w:eastAsiaTheme="minorEastAsia" w:hAnsi="Cambria Math"/>
+                      <w:i/>
+                    </w:rPr>
+                  </m:ctrlPr>
+                </m:radPr>
+                <m:deg/>
+                <m:e>
+                  <m:r>
+                    <w:rPr>
+                      <w:rFonts w:ascii="Cambria Math" w:eastAsiaTheme="minorEastAsia" w:hAnsi="Cambria Math"/>
+                    </w:rPr>
+                    <m:t>12</m:t>
+                  </m:r>
+                </m:e>
+              </m:rad>
+            </m:den>
+          </m:f>
+        </m:oMath>
+      </m:oMathPara>
+    </w:p>
+    <w:p>
+      <w:pPr>
+        <w:pStyle w:val="Paragraphedeliste"/>
+        <w:ind w:left="2160"/>
+        <w:jc w:val="both"/>
+        <w:rPr>
+          <w:rFonts w:eastAsiaTheme="minorEastAsia"/>
+        </w:rPr>
+      </w:pPr>
+    </w:p>
+    <w:p>
+      <w:pPr>
+        <w:pStyle w:val="Paragraphedeliste"/>
+        <w:numPr>
+          <w:ilvl w:val="2"/>
+          <w:numId w:val="3"/>
+        </w:numPr>
+        <w:jc w:val="both"/>
+        <w:rPr>
+          <w:rFonts w:eastAsiaTheme="minorEastAsia"/>
+        </w:rPr>
+      </w:pPr>
+      <w:r>
+        <w:rPr>
+          <w:rFonts w:eastAsiaTheme="minorEastAsia"/>
+          <w:b/>
+          <w:bCs/>
+        </w:rPr>
+        <w:lastRenderedPageBreak/>
+        <w:t>Incertitude liée à la table </w:t>
+      </w:r>
+      <w:r>
+        <w:rPr>
+          <w:rFonts w:eastAsiaTheme="minorEastAsia"/>
+        </w:rPr>
+        <w:t xml:space="preserve">: précision du déplacement et résolution de la consigne. Analyse des résultats des contrôles des déplacements de table. Déplacement automatique de la table </w:t>
+      </w:r>
+      <w:proofErr w:type="gramStart"/>
+      <w:r>
+        <w:rPr>
+          <w:rFonts w:eastAsiaTheme="minorEastAsia"/>
+        </w:rPr>
+        <w:t>( 1mm</w:t>
+      </w:r>
+      <w:proofErr w:type="gramEnd"/>
+      <w:r>
+        <w:rPr>
+          <w:rFonts w:eastAsiaTheme="minorEastAsia"/>
+        </w:rPr>
+        <w:t xml:space="preserve"> &lt; consigne &lt; 10 mm). Erreur aléatoire </w:t>
+      </w:r>
+      <w:proofErr w:type="spellStart"/>
+      <w:r>
+        <w:rPr>
+          <w:rFonts w:eastAsiaTheme="minorEastAsia" w:cstheme="minorHAnsi"/>
+        </w:rPr>
+        <w:t>σ</w:t>
+      </w:r>
+      <w:r>
+        <w:rPr>
+          <w:rFonts w:eastAsiaTheme="minorEastAsia"/>
+          <w:vertAlign w:val="subscript"/>
+        </w:rPr>
+        <w:t>déplacement</w:t>
+      </w:r>
+      <w:proofErr w:type="spellEnd"/>
+      <w:r>
+        <w:rPr>
+          <w:rFonts w:eastAsiaTheme="minorEastAsia"/>
+        </w:rPr>
+        <w:t xml:space="preserve"> déduite de l’écart-type des décalages résiduels observés</w:t>
+      </w:r>
+      <w:r>
+        <w:rPr>
+          <w:rFonts w:eastAsiaTheme="minorEastAsia"/>
+        </w:rPr>
+        <w:t xml:space="preserve">. Résolution de la consigne 1 mm pour </w:t>
+      </w:r>
+      <w:proofErr w:type="spellStart"/>
+      <w:r>
+        <w:rPr>
+          <w:rFonts w:eastAsiaTheme="minorEastAsia"/>
+        </w:rPr>
+        <w:t>Varian</w:t>
+      </w:r>
+      <w:proofErr w:type="spellEnd"/>
+      <w:r>
+        <w:rPr>
+          <w:rFonts w:eastAsiaTheme="minorEastAsia"/>
+        </w:rPr>
+        <w:t xml:space="preserve"> et </w:t>
+      </w:r>
+      <w:proofErr w:type="spellStart"/>
+      <w:r>
+        <w:rPr>
+          <w:rFonts w:eastAsiaTheme="minorEastAsia"/>
+        </w:rPr>
+        <w:t>Elekta</w:t>
+      </w:r>
+      <w:proofErr w:type="spellEnd"/>
+      <w:r>
+        <w:rPr>
+          <w:rFonts w:eastAsiaTheme="minorEastAsia"/>
+        </w:rPr>
+        <w:t xml:space="preserve">. Erreur aléatoire estimée </w:t>
+      </w:r>
+      <w:proofErr w:type="spellStart"/>
+      <w:r>
+        <w:rPr>
+          <w:rFonts w:eastAsiaTheme="minorEastAsia" w:cstheme="minorHAnsi"/>
+        </w:rPr>
+        <w:t>σ</w:t>
+      </w:r>
+      <w:r>
+        <w:rPr>
+          <w:rFonts w:eastAsiaTheme="minorEastAsia"/>
+          <w:vertAlign w:val="subscript"/>
+        </w:rPr>
+        <w:t>consigne</w:t>
+      </w:r>
+      <w:proofErr w:type="spellEnd"/>
+      <w:r>
+        <w:rPr>
+          <w:rFonts w:eastAsiaTheme="minorEastAsia"/>
+          <w:vertAlign w:val="subscript"/>
+        </w:rPr>
+        <w:t xml:space="preserve"> </w:t>
+      </w:r>
+      <w:r>
+        <w:rPr>
+          <w:rFonts w:eastAsiaTheme="minorEastAsia"/>
+        </w:rPr>
+        <w:t>= résolution de la consigne / racine de 12.</w:t>
+      </w:r>
+    </w:p>
+    <w:p>
+      <w:pPr>
+        <w:pStyle w:val="Paragraphedeliste"/>
+        <w:ind w:left="2160"/>
+        <w:jc w:val="both"/>
+        <w:rPr>
+          <w:rFonts w:eastAsiaTheme="minorEastAsia"/>
+        </w:rPr>
+      </w:pPr>
+      <w:r>
+        <w:rPr>
+          <w:rFonts w:eastAsiaTheme="minorEastAsia"/>
+        </w:rPr>
+        <w:t xml:space="preserve">Erreur aléatoire </w:t>
+      </w:r>
+      <w:proofErr w:type="spellStart"/>
+      <w:r>
+        <w:rPr>
+          <w:rFonts w:eastAsiaTheme="minorEastAsia" w:cstheme="minorHAnsi"/>
+        </w:rPr>
+        <w:t>σ</w:t>
+      </w:r>
+      <w:r>
+        <w:rPr>
+          <w:rFonts w:eastAsiaTheme="minorEastAsia"/>
+          <w:vertAlign w:val="subscript"/>
+        </w:rPr>
+        <w:t>table</w:t>
+      </w:r>
+      <w:proofErr w:type="spellEnd"/>
+      <w:r>
+        <w:rPr>
+          <w:rFonts w:eastAsiaTheme="minorEastAsia"/>
+        </w:rPr>
+        <w:t xml:space="preserve"> résultante :</w:t>
+      </w:r>
+    </w:p>
+    <w:p>
+      <w:pPr>
+        <w:pStyle w:val="Paragraphedeliste"/>
+        <w:ind w:left="2160"/>
+        <w:jc w:val="both"/>
+        <w:rPr>
+          <w:rFonts w:eastAsiaTheme="minorEastAsia"/>
+        </w:rPr>
+      </w:pPr>
+      <m:oMathPara>
+        <m:oMath>
+          <m:r>
+            <w:rPr>
+              <w:rFonts w:ascii="Cambria Math" w:eastAsiaTheme="minorEastAsia" w:hAnsi="Cambria Math"/>
+            </w:rPr>
+            <m:t>σ=</m:t>
+          </m:r>
+          <m:rad>
+            <m:radPr>
+              <m:degHide m:val="1"/>
+              <m:ctrlPr>
+                <w:rPr>
+                  <w:rFonts w:ascii="Cambria Math" w:eastAsiaTheme="minorEastAsia" w:hAnsi="Cambria Math"/>
+                  <w:i/>
+                </w:rPr>
+              </m:ctrlPr>
+            </m:radPr>
+            <m:deg/>
+            <m:e>
+              <m:sSubSup>
+                <m:sSubSupPr>
+                  <m:ctrlPr>
+                    <w:rPr>
+                      <w:rFonts w:ascii="Cambria Math" w:eastAsiaTheme="minorEastAsia" w:hAnsi="Cambria Math"/>
+                      <w:i/>
+                    </w:rPr>
+                  </m:ctrlPr>
+                </m:sSubSupPr>
+                <m:e>
+                  <m:r>
+                    <w:rPr>
+                      <w:rFonts w:ascii="Cambria Math" w:eastAsiaTheme="minorEastAsia" w:hAnsi="Cambria Math"/>
+                    </w:rPr>
+                    <m:t>σ</m:t>
+                  </m:r>
+                </m:e>
+                <m:sub>
+                  <m:r>
+                    <w:rPr>
+                      <w:rFonts w:ascii="Cambria Math" w:eastAsiaTheme="minorEastAsia" w:hAnsi="Cambria Math"/>
+                    </w:rPr>
+                    <m:t>consigne</m:t>
+                  </m:r>
+                </m:sub>
+                <m:sup>
+                  <m:r>
+                    <w:rPr>
+                      <w:rFonts w:ascii="Cambria Math" w:eastAsiaTheme="minorEastAsia" w:hAnsi="Cambria Math"/>
+                    </w:rPr>
+                    <m:t>2</m:t>
+                  </m:r>
+                </m:sup>
+              </m:sSubSup>
+              <m:r>
+                <w:rPr>
+                  <w:rFonts w:ascii="Cambria Math" w:eastAsiaTheme="minorEastAsia" w:hAnsi="Cambria Math"/>
+                </w:rPr>
+                <m:t>+</m:t>
+              </m:r>
+              <m:sSubSup>
+                <m:sSubSupPr>
+                  <m:ctrlPr>
+                    <w:rPr>
+                      <w:rFonts w:ascii="Cambria Math" w:eastAsiaTheme="minorEastAsia" w:hAnsi="Cambria Math"/>
+                      <w:i/>
+                    </w:rPr>
+                  </m:ctrlPr>
+                </m:sSubSupPr>
+                <m:e>
+                  <m:r>
+                    <w:rPr>
+                      <w:rFonts w:ascii="Cambria Math" w:eastAsiaTheme="minorEastAsia" w:hAnsi="Cambria Math"/>
+                    </w:rPr>
+                    <m:t>σ</m:t>
+                  </m:r>
+                </m:e>
+                <m:sub>
+                  <m:r>
+                    <w:rPr>
+                      <w:rFonts w:ascii="Cambria Math" w:eastAsiaTheme="minorEastAsia" w:hAnsi="Cambria Math"/>
+                    </w:rPr>
+                    <m:t>déplacement</m:t>
+                  </m:r>
+                </m:sub>
+                <m:sup>
+                  <m:r>
+                    <w:rPr>
+                      <w:rFonts w:ascii="Cambria Math" w:eastAsiaTheme="minorEastAsia" w:hAnsi="Cambria Math"/>
+                    </w:rPr>
+                    <m:t>2</m:t>
+                  </m:r>
+                </m:sup>
+              </m:sSubSup>
+            </m:e>
+          </m:rad>
+        </m:oMath>
+      </m:oMathPara>
+    </w:p>
+    <w:p>
+      <w:pPr>
+        <w:pStyle w:val="Paragraphedeliste"/>
+        <w:ind w:left="2160"/>
+        <w:jc w:val="both"/>
+        <w:rPr>
+          <w:rFonts w:eastAsiaTheme="minorEastAsia"/>
+        </w:rPr>
+      </w:pPr>
+    </w:p>
+    <w:p>
+      <w:pPr>
+        <w:pStyle w:val="Paragraphedeliste"/>
+        <w:ind w:left="2160"/>
+        <w:jc w:val="both"/>
+        <w:rPr>
+          <w:rFonts w:eastAsiaTheme="minorEastAsia"/>
+        </w:rPr>
+      </w:pPr>
+      <w:r>
+        <w:rPr>
+          <w:rFonts w:eastAsiaTheme="minorEastAsia"/>
+        </w:rPr>
+        <w:t xml:space="preserve">Erreur aléatoire de repérage globale </w:t>
+      </w:r>
+      <w:proofErr w:type="spellStart"/>
+      <w:r>
+        <w:rPr>
+          <w:rFonts w:eastAsiaTheme="minorEastAsia" w:cstheme="minorHAnsi"/>
+        </w:rPr>
+        <w:t>σ</w:t>
+      </w:r>
+      <w:r>
+        <w:rPr>
+          <w:rFonts w:eastAsiaTheme="minorEastAsia"/>
+          <w:vertAlign w:val="subscript"/>
+        </w:rPr>
+        <w:t>globale</w:t>
+      </w:r>
+      <w:proofErr w:type="spellEnd"/>
+      <w:r>
+        <w:rPr>
+          <w:rFonts w:eastAsiaTheme="minorEastAsia"/>
+        </w:rPr>
+        <w:t xml:space="preserve"> (niveau de confiance 95 %) :</w:t>
+      </w:r>
+    </w:p>
+    <w:p>
+      <w:pPr>
+        <w:pStyle w:val="Paragraphedeliste"/>
+        <w:ind w:left="2160"/>
+        <w:jc w:val="both"/>
+        <w:rPr>
+          <w:rFonts w:eastAsiaTheme="minorEastAsia"/>
+        </w:rPr>
+      </w:pPr>
+      <m:oMathPara>
+        <m:oMath>
+          <m:sSub>
+            <m:sSubPr>
+              <m:ctrlPr>
+                <w:rPr>
+                  <w:rFonts w:ascii="Cambria Math" w:eastAsiaTheme="minorEastAsia" w:hAnsi="Cambria Math"/>
+                  <w:i/>
+                </w:rPr>
+              </m:ctrlPr>
+            </m:sSubPr>
+            <m:e>
+              <m:r>
+                <w:rPr>
+                  <w:rFonts w:ascii="Cambria Math" w:eastAsiaTheme="minorEastAsia" w:hAnsi="Cambria Math"/>
+                </w:rPr>
+                <m:t>σ</m:t>
+              </m:r>
+            </m:e>
+            <m:sub>
+              <m:r>
+                <w:rPr>
+                  <w:rFonts w:ascii="Cambria Math" w:eastAsiaTheme="minorEastAsia" w:hAnsi="Cambria Math"/>
+                </w:rPr>
+                <m:t>globale</m:t>
+              </m:r>
+            </m:sub>
+          </m:sSub>
+          <m:r>
+            <w:rPr>
+              <w:rFonts w:ascii="Cambria Math" w:eastAsiaTheme="minorEastAsia" w:hAnsi="Cambria Math"/>
+            </w:rPr>
+            <m:t>=2×</m:t>
+          </m:r>
+          <m:rad>
+            <m:radPr>
+              <m:degHide m:val="1"/>
+              <m:ctrlPr>
+                <w:rPr>
+                  <w:rFonts w:ascii="Cambria Math" w:eastAsiaTheme="minorEastAsia" w:hAnsi="Cambria Math"/>
+                  <w:i/>
+                </w:rPr>
+              </m:ctrlPr>
+            </m:radPr>
+            <m:deg/>
+            <m:e>
+              <m:sSubSup>
+                <m:sSubSupPr>
+                  <m:ctrlPr>
+                    <w:rPr>
+                      <w:rFonts w:ascii="Cambria Math" w:eastAsiaTheme="minorEastAsia" w:hAnsi="Cambria Math"/>
+                      <w:i/>
+                    </w:rPr>
+                  </m:ctrlPr>
+                </m:sSubSupPr>
+                <m:e>
+                  <m:r>
+                    <w:rPr>
+                      <w:rFonts w:ascii="Cambria Math" w:eastAsiaTheme="minorEastAsia" w:hAnsi="Cambria Math"/>
+                    </w:rPr>
+                    <m:t>σ</m:t>
+                  </m:r>
+                </m:e>
+                <m:sub>
+                  <m:r>
+                    <w:rPr>
+                      <w:rFonts w:ascii="Cambria Math" w:eastAsiaTheme="minorEastAsia" w:hAnsi="Cambria Math"/>
+                    </w:rPr>
+                    <m:t>isocentre</m:t>
+                  </m:r>
+                </m:sub>
+                <m:sup>
+                  <m:r>
+                    <w:rPr>
+                      <w:rFonts w:ascii="Cambria Math" w:eastAsiaTheme="minorEastAsia" w:hAnsi="Cambria Math"/>
+                    </w:rPr>
+                    <m:t>2</m:t>
+                  </m:r>
+                </m:sup>
+              </m:sSubSup>
+              <m:r>
+                <w:rPr>
+                  <w:rFonts w:ascii="Cambria Math" w:eastAsiaTheme="minorEastAsia" w:hAnsi="Cambria Math"/>
+                </w:rPr>
+                <m:t>+</m:t>
+              </m:r>
+              <m:sSubSup>
+                <m:sSubSupPr>
+                  <m:ctrlPr>
+                    <w:rPr>
+                      <w:rFonts w:ascii="Cambria Math" w:eastAsiaTheme="minorEastAsia" w:hAnsi="Cambria Math"/>
+                      <w:i/>
+                    </w:rPr>
+                  </m:ctrlPr>
+                </m:sSubSupPr>
+                <m:e>
+                  <m:r>
+                    <w:rPr>
+                      <w:rFonts w:ascii="Cambria Math" w:eastAsiaTheme="minorEastAsia" w:hAnsi="Cambria Math"/>
+                    </w:rPr>
+                    <m:t>σ</m:t>
+                  </m:r>
+                </m:e>
+                <m:sub>
+                  <m:r>
+                    <w:rPr>
+                      <w:rFonts w:ascii="Cambria Math" w:eastAsiaTheme="minorEastAsia" w:hAnsi="Cambria Math"/>
+                    </w:rPr>
+                    <m:t>image</m:t>
+                  </m:r>
+                </m:sub>
+                <m:sup>
+                  <m:r>
+                    <w:rPr>
+                      <w:rFonts w:ascii="Cambria Math" w:eastAsiaTheme="minorEastAsia" w:hAnsi="Cambria Math"/>
+                    </w:rPr>
+                    <m:t>2</m:t>
+                  </m:r>
+                </m:sup>
+              </m:sSubSup>
+              <m:r>
+                <w:rPr>
+                  <w:rFonts w:ascii="Cambria Math" w:eastAsiaTheme="minorEastAsia" w:hAnsi="Cambria Math"/>
+                </w:rPr>
+                <m:t>+</m:t>
+              </m:r>
+              <m:sSubSup>
+                <m:sSubSupPr>
+                  <m:ctrlPr>
+                    <w:rPr>
+                      <w:rFonts w:ascii="Cambria Math" w:eastAsiaTheme="minorEastAsia" w:hAnsi="Cambria Math"/>
+                      <w:i/>
+                    </w:rPr>
+                  </m:ctrlPr>
+                </m:sSubSupPr>
+                <m:e>
+                  <m:r>
+                    <w:rPr>
+                      <w:rFonts w:ascii="Cambria Math" w:eastAsiaTheme="minorEastAsia" w:hAnsi="Cambria Math"/>
+                    </w:rPr>
+                    <m:t>σ</m:t>
+                  </m:r>
+                </m:e>
+                <m:sub>
+                  <m:r>
+                    <w:rPr>
+                      <w:rFonts w:ascii="Cambria Math" w:eastAsiaTheme="minorEastAsia" w:hAnsi="Cambria Math"/>
+                    </w:rPr>
+                    <m:t>table</m:t>
+                  </m:r>
+                </m:sub>
+                <m:sup>
+                  <m:r>
+                    <w:rPr>
+                      <w:rFonts w:ascii="Cambria Math" w:eastAsiaTheme="minorEastAsia" w:hAnsi="Cambria Math"/>
+                    </w:rPr>
+                    <m:t>2</m:t>
+                  </m:r>
+                </m:sup>
+              </m:sSubSup>
+            </m:e>
+          </m:rad>
+        </m:oMath>
+      </m:oMathPara>
+    </w:p>
+    <w:p>
+      <w:pPr>
+        <w:pStyle w:val="Paragraphedeliste"/>
+        <w:ind w:left="2160"/>
+        <w:jc w:val="both"/>
+        <w:rPr>
+          <w:rFonts w:eastAsiaTheme="minorEastAsia"/>
+        </w:rPr>
+      </w:pPr>
+      <w:r>
+        <w:rPr>
+          <w:rFonts w:eastAsiaTheme="minorEastAsia"/>
+        </w:rPr>
+        <w:t xml:space="preserve">Erreur systématique </w:t>
+      </w:r>
+      <w:r>
+        <w:rPr>
+          <w:rFonts w:eastAsiaTheme="minorEastAsia" w:cstheme="minorHAnsi"/>
+        </w:rPr>
+        <w:t>∑</w:t>
+      </w:r>
+      <w:r>
+        <w:rPr>
+          <w:rFonts w:eastAsiaTheme="minorEastAsia"/>
+          <w:vertAlign w:val="subscript"/>
+        </w:rPr>
+        <w:t>globale</w:t>
+      </w:r>
+      <w:r>
+        <w:rPr>
+          <w:rFonts w:eastAsiaTheme="minorEastAsia"/>
+        </w:rPr>
+        <w:t xml:space="preserve"> de repérage :</w:t>
+      </w:r>
+    </w:p>
+    <w:p>
+      <w:pPr>
+        <w:pStyle w:val="Paragraphedeliste"/>
+        <w:ind w:left="2160"/>
+        <w:jc w:val="both"/>
+        <w:rPr>
+          <w:rFonts w:eastAsiaTheme="minorEastAsia"/>
+        </w:rPr>
+      </w:pPr>
+      <m:oMathPara>
+        <m:oMath>
+          <m:sSub>
+            <m:sSubPr>
+              <m:ctrlPr>
+                <w:rPr>
+                  <w:rFonts w:ascii="Cambria Math" w:eastAsiaTheme="minorEastAsia" w:hAnsi="Cambria Math"/>
+                  <w:i/>
+                </w:rPr>
+              </m:ctrlPr>
+            </m:sSubPr>
+            <m:e>
+              <m:r>
+                <m:rPr>
+                  <m:sty m:val="p"/>
+                </m:rPr>
+                <w:rPr>
+                  <w:rFonts w:ascii="Cambria Math" w:eastAsiaTheme="minorEastAsia" w:hAnsi="Cambria Math"/>
+                </w:rPr>
+                <m:t>Σ</m:t>
+              </m:r>
+              <m:ctrlPr>
+                <w:rPr>
+                  <w:rFonts w:ascii="Cambria Math" w:eastAsiaTheme="minorEastAsia" w:hAnsi="Cambria Math"/>
+                </w:rPr>
+              </m:ctrlPr>
+            </m:e>
+            <m:sub>
+              <m:r>
+                <w:rPr>
+                  <w:rFonts w:ascii="Cambria Math" w:eastAsiaTheme="minorEastAsia" w:hAnsi="Cambria Math"/>
+                </w:rPr>
+                <m:t>globale</m:t>
+              </m:r>
+            </m:sub>
+          </m:sSub>
+          <m:r>
+            <w:rPr>
+              <w:rFonts w:ascii="Cambria Math" w:eastAsiaTheme="minorEastAsia" w:hAnsi="Cambria Math"/>
+            </w:rPr>
+            <m:t xml:space="preserve">≈ </m:t>
+          </m:r>
+          <m:sSub>
+            <m:sSubPr>
+              <m:ctrlPr>
+                <w:rPr>
+                  <w:rFonts w:ascii="Cambria Math" w:eastAsiaTheme="minorEastAsia" w:hAnsi="Cambria Math"/>
+                  <w:i/>
+                </w:rPr>
+              </m:ctrlPr>
+            </m:sSubPr>
+            <m:e>
+              <m:r>
+                <m:rPr>
+                  <m:sty m:val="p"/>
+                </m:rPr>
+                <w:rPr>
+                  <w:rFonts w:ascii="Cambria Math" w:eastAsiaTheme="minorEastAsia" w:hAnsi="Cambria Math"/>
+                </w:rPr>
+                <m:t>Σ</m:t>
+              </m:r>
+            </m:e>
+            <m:sub>
+              <m:r>
+                <w:rPr>
+                  <w:rFonts w:ascii="Cambria Math" w:eastAsiaTheme="minorEastAsia" w:hAnsi="Cambria Math"/>
+                </w:rPr>
+                <m:t>isocentre</m:t>
+              </m:r>
+            </m:sub>
+          </m:sSub>
+        </m:oMath>
+      </m:oMathPara>
+    </w:p>
+    <w:p>
+      <w:pPr>
+        <w:pStyle w:val="Paragraphedeliste"/>
+        <w:ind w:left="2160"/>
+        <w:jc w:val="both"/>
+        <w:rPr>
+          <w:rFonts w:eastAsiaTheme="minorEastAsia"/>
+        </w:rPr>
+      </w:pPr>
+    </w:p>
+    <w:p>
+      <w:pPr>
+        <w:pStyle w:val="Paragraphedeliste"/>
+        <w:ind w:left="2160"/>
+        <w:jc w:val="both"/>
+        <w:rPr>
+          <w:rFonts w:eastAsiaTheme="minorEastAsia"/>
+        </w:rPr>
+      </w:pPr>
+      <w:r>
+        <w:rPr>
+          <w:rFonts w:eastAsiaTheme="minorEastAsia"/>
+        </w:rPr>
+        <w:t xml:space="preserve">Au CEM : </w:t>
+      </w:r>
+      <w:proofErr w:type="spellStart"/>
+      <w:r>
+        <w:rPr>
+          <w:rFonts w:eastAsiaTheme="minorEastAsia"/>
+        </w:rPr>
+        <w:t>Varian</w:t>
+      </w:r>
+      <w:proofErr w:type="spellEnd"/>
+      <w:r>
+        <w:rPr>
+          <w:rFonts w:eastAsiaTheme="minorEastAsia"/>
+        </w:rPr>
+        <w:t xml:space="preserve"> : 1,75 +/- 0,7 et </w:t>
+      </w:r>
+      <w:proofErr w:type="spellStart"/>
+      <w:r>
+        <w:rPr>
+          <w:rFonts w:eastAsiaTheme="minorEastAsia"/>
+        </w:rPr>
+        <w:t>Elekta</w:t>
+      </w:r>
+      <w:proofErr w:type="spellEnd"/>
+      <w:r>
+        <w:rPr>
+          <w:rFonts w:eastAsiaTheme="minorEastAsia"/>
+        </w:rPr>
+        <w:t xml:space="preserve"> 1,56 +/- 0,7</w:t>
+      </w:r>
+    </w:p>
+    <w:p>
+      <w:pPr>
+        <w:jc w:val="both"/>
+        <w:rPr>
+          <w:rFonts w:eastAsiaTheme="minorEastAsia"/>
+        </w:rPr>
+      </w:pPr>
+    </w:p>
+    <w:p>
+      <w:pPr>
+        <w:jc w:val="both"/>
+        <w:rPr>
+          <w:rFonts w:eastAsiaTheme="minorEastAsia"/>
+        </w:rPr>
+      </w:pPr>
+      <w:r>
+        <w:rPr>
+          <w:rFonts w:eastAsiaTheme="minorEastAsia"/>
+          <w:u w:val="single"/>
+        </w:rPr>
+        <w:t>Question 3 </w:t>
+      </w:r>
+      <w:r>
+        <w:rPr>
+          <w:rFonts w:eastAsiaTheme="minorEastAsia"/>
+        </w:rPr>
+        <w:t>: Irradiation d’une tumeur pulmonaire du LSD</w:t>
+      </w:r>
+    </w:p>
+    <w:p>
+      <w:pPr>
+        <w:pStyle w:val="Paragraphedeliste"/>
+        <w:numPr>
+          <w:ilvl w:val="0"/>
+          <w:numId w:val="4"/>
+        </w:numPr>
+        <w:jc w:val="both"/>
+        <w:rPr>
+          <w:rFonts w:eastAsiaTheme="minorEastAsia"/>
+        </w:rPr>
+      </w:pPr>
+      <w:r>
+        <w:rPr>
+          <w:rFonts w:eastAsiaTheme="minorEastAsia"/>
+        </w:rPr>
+        <w:t>Acquisition d’un CT 4D. Indexation des images sur 10 phases respiratoires. Respiration libre. Délinéation du GTV sur chaque phase respiratoire. Création de l’ITV = somme des GTV. Création du PTV = ITV + 4 mm en stéréo ou + 7 mm fractionnement classique. Marges homogènes dans les 3 directions.</w:t>
+      </w:r>
+    </w:p>
+    <w:p>
+      <w:pPr>
+        <w:pStyle w:val="Paragraphedeliste"/>
+        <w:jc w:val="both"/>
+        <w:rPr>
+          <w:rFonts w:eastAsiaTheme="minorEastAsia"/>
+        </w:rPr>
+      </w:pPr>
+    </w:p>
+    <w:p>
+      <w:pPr>
+        <w:pStyle w:val="Paragraphedeliste"/>
+        <w:numPr>
+          <w:ilvl w:val="0"/>
+          <w:numId w:val="4"/>
+        </w:numPr>
+        <w:jc w:val="both"/>
+        <w:rPr>
+          <w:rFonts w:eastAsiaTheme="minorEastAsia"/>
+        </w:rPr>
+      </w:pPr>
+      <w:r>
+        <w:rPr>
+          <w:rFonts w:eastAsiaTheme="minorEastAsia"/>
+        </w:rPr>
+        <w:t xml:space="preserve">Position du patient : décubitus dorsal, matelas de confort, repose genoux, bras relevé si possible, respiration libre. Ceinture abdominale pour quantifier l’amplitude respiratoire. 120kV, modulation d’intensité ?, coupes hélicoïdales jointives de 2 mm, FOV 700 mm, pitch dépend de la fréquence </w:t>
+      </w:r>
+      <w:proofErr w:type="spellStart"/>
+      <w:r>
+        <w:rPr>
+          <w:rFonts w:eastAsiaTheme="minorEastAsia"/>
+        </w:rPr>
+        <w:t>respi</w:t>
+      </w:r>
+      <w:proofErr w:type="spellEnd"/>
+      <w:r>
+        <w:rPr>
+          <w:rFonts w:eastAsiaTheme="minorEastAsia"/>
+        </w:rPr>
+        <w:t>. Longueur explorée</w:t>
+      </w:r>
+      <w:r>
+        <w:rPr>
+          <w:rFonts w:eastAsiaTheme="minorEastAsia"/>
+        </w:rPr>
+        <w:t xml:space="preserve"> : depuis le cartilage cricoïde  </w:t>
+      </w:r>
+      <w:proofErr w:type="spellStart"/>
+      <w:r>
+        <w:rPr>
+          <w:rFonts w:eastAsiaTheme="minorEastAsia"/>
+        </w:rPr>
+        <w:t>jsq</w:t>
+      </w:r>
+      <w:proofErr w:type="spellEnd"/>
+      <w:r>
+        <w:rPr>
+          <w:rFonts w:eastAsiaTheme="minorEastAsia"/>
+        </w:rPr>
+        <w:t xml:space="preserve"> L2-L3 (intégralité des </w:t>
+      </w:r>
+      <w:proofErr w:type="spellStart"/>
+      <w:r>
+        <w:rPr>
+          <w:rFonts w:eastAsiaTheme="minorEastAsia"/>
+        </w:rPr>
+        <w:t>pms</w:t>
+      </w:r>
+      <w:proofErr w:type="spellEnd"/>
+      <w:r>
+        <w:rPr>
+          <w:rFonts w:eastAsiaTheme="minorEastAsia"/>
+        </w:rPr>
+        <w:t xml:space="preserve">). Lasers pour matérialiser le </w:t>
+      </w:r>
+      <w:proofErr w:type="spellStart"/>
+      <w:r>
+        <w:rPr>
+          <w:rFonts w:eastAsiaTheme="minorEastAsia"/>
+        </w:rPr>
+        <w:t>zero</w:t>
+      </w:r>
+      <w:proofErr w:type="spellEnd"/>
+      <w:r>
+        <w:rPr>
+          <w:rFonts w:eastAsiaTheme="minorEastAsia"/>
+        </w:rPr>
+        <w:t xml:space="preserve"> scan. LS passant par la fourchette sternale et l’apophyse xiphoïde. LT à 10 cm sous la fourchette sternale. LL = mi épaisseur. Acquisition du CT 4D et reconstruction sur 10 phases </w:t>
+      </w:r>
+      <w:proofErr w:type="spellStart"/>
+      <w:r>
+        <w:rPr>
+          <w:rFonts w:eastAsiaTheme="minorEastAsia"/>
+        </w:rPr>
+        <w:t>respi</w:t>
+      </w:r>
+      <w:proofErr w:type="spellEnd"/>
+      <w:r>
+        <w:rPr>
+          <w:rFonts w:eastAsiaTheme="minorEastAsia"/>
+        </w:rPr>
+        <w:t xml:space="preserve"> + CT moyenné correspondant à la moyenne des 10 phases.</w:t>
+      </w:r>
+    </w:p>
+    <w:p>
+      <w:pPr>
+        <w:pStyle w:val="Paragraphedeliste"/>
+        <w:rPr>
+          <w:rFonts w:eastAsiaTheme="minorEastAsia"/>
+        </w:rPr>
+      </w:pPr>
+    </w:p>
+    <w:p>
+      <w:pPr>
+        <w:pStyle w:val="Paragraphedeliste"/>
+        <w:jc w:val="both"/>
+        <w:rPr>
+          <w:rFonts w:eastAsiaTheme="minorEastAsia"/>
+        </w:rPr>
+      </w:pPr>
+    </w:p>
+    <w:p>
+      <w:pPr>
+        <w:pStyle w:val="Paragraphedeliste"/>
+        <w:numPr>
+          <w:ilvl w:val="0"/>
+          <w:numId w:val="4"/>
+        </w:numPr>
+        <w:jc w:val="both"/>
+        <w:rPr>
+          <w:rFonts w:eastAsiaTheme="minorEastAsia"/>
+        </w:rPr>
+      </w:pPr>
+      <w:r>
+        <w:rPr>
+          <w:rFonts w:eastAsiaTheme="minorEastAsia"/>
+        </w:rPr>
+        <w:t>PTV = ITV + 4 mm en stéréo ou + 7 mm en classique.</w:t>
+      </w:r>
+    </w:p>
+    <w:p>
+      <w:pPr>
+        <w:pStyle w:val="Paragraphedeliste"/>
+        <w:jc w:val="both"/>
+        <w:rPr>
+          <w:rFonts w:eastAsiaTheme="minorEastAsia"/>
+        </w:rPr>
+      </w:pPr>
+    </w:p>
+    <w:p>
+      <w:pPr>
+        <w:pStyle w:val="Paragraphedeliste"/>
+        <w:numPr>
+          <w:ilvl w:val="0"/>
+          <w:numId w:val="4"/>
+        </w:numPr>
+        <w:jc w:val="both"/>
+        <w:rPr>
+          <w:rFonts w:eastAsiaTheme="minorEastAsia"/>
+        </w:rPr>
+      </w:pPr>
+      <w:r>
+        <w:rPr>
+          <w:rFonts w:eastAsiaTheme="minorEastAsia"/>
+        </w:rPr>
+        <w:t xml:space="preserve">Technique VMAT. 1 </w:t>
+      </w:r>
+      <w:proofErr w:type="spellStart"/>
+      <w:r>
+        <w:rPr>
+          <w:rFonts w:eastAsiaTheme="minorEastAsia"/>
+        </w:rPr>
+        <w:t>fsc</w:t>
+      </w:r>
+      <w:proofErr w:type="spellEnd"/>
+      <w:r>
+        <w:rPr>
+          <w:rFonts w:eastAsiaTheme="minorEastAsia"/>
+        </w:rPr>
+        <w:t xml:space="preserve"> hémi-arc (182° à 22°) avec imagerie intra-fraction, X6 ou X6FFF en fonction de la prescription.</w:t>
+      </w:r>
+      <w:r>
+        <w:rPr>
+          <w:rFonts w:eastAsiaTheme="minorEastAsia"/>
+        </w:rPr>
+        <w:t xml:space="preserve"> Interpolation tous les 2° pour améliorer cohérence calcul-mesure. Débit de dose choisi par le séquenceur. Grille de calcul 0,2x0</w:t>
+      </w:r>
+      <w:proofErr w:type="gramStart"/>
+      <w:r>
+        <w:rPr>
+          <w:rFonts w:eastAsiaTheme="minorEastAsia"/>
+        </w:rPr>
+        <w:t>,2x0,2</w:t>
+      </w:r>
+      <w:proofErr w:type="gramEnd"/>
+      <w:r>
+        <w:rPr>
+          <w:rFonts w:eastAsiaTheme="minorEastAsia"/>
+        </w:rPr>
+        <w:t xml:space="preserve"> englobant tous les OAR.</w:t>
+      </w:r>
+    </w:p>
+    <w:p>
+      <w:pPr>
+        <w:pStyle w:val="Paragraphedeliste"/>
+        <w:rPr>
+          <w:rFonts w:eastAsiaTheme="minorEastAsia"/>
+        </w:rPr>
+      </w:pPr>
+      <w:r>
+        <w:rPr>
+          <w:rFonts w:eastAsiaTheme="minorEastAsia"/>
+        </w:rPr>
+        <w:t>Iso au barycentre du GTV pour un fractionnement classique. Iso au centre du GTV de la phase la plus proche de la position moyenne de la tumeur.</w:t>
+      </w:r>
+    </w:p>
+    <w:p>
+      <w:pPr>
+        <w:pStyle w:val="Paragraphedeliste"/>
+        <w:rPr>
+          <w:rFonts w:eastAsiaTheme="minorEastAsia"/>
+        </w:rPr>
+      </w:pPr>
+    </w:p>
+    <w:p>
+      <w:pPr>
+        <w:pStyle w:val="Paragraphedeliste"/>
+        <w:numPr>
+          <w:ilvl w:val="0"/>
+          <w:numId w:val="4"/>
+        </w:numPr>
+        <w:rPr>
+          <w:rFonts w:eastAsiaTheme="minorEastAsia"/>
+        </w:rPr>
+      </w:pPr>
+    </w:p>
+    <w:p>
+      <w:pPr>
+        <w:pStyle w:val="Paragraphedeliste"/>
+        <w:numPr>
+          <w:ilvl w:val="1"/>
+          <w:numId w:val="4"/>
+        </w:numPr>
+        <w:rPr>
+          <w:rFonts w:eastAsiaTheme="minorEastAsia"/>
+        </w:rPr>
+      </w:pPr>
+      <w:bookmarkStart w:id="0" w:name="_GoBack"/>
+      <w:bookmarkEnd w:id="0"/>
+    </w:p>
+    <w:p>
+      <w:pPr>
+        <w:pStyle w:val="Paragraphedeliste"/>
+        <w:jc w:val="both"/>
+        <w:rPr>
+          <w:rFonts w:eastAsiaTheme="minorEastAsia"/>
+        </w:rPr>
+      </w:pPr>
+    </w:p>
     <w:sectPr>
       <w:pgSz w:w="11906" w:h="16838"/>
       <w:pgMar w:top="1417" w:right="1417" w:bottom="1417" w:left="1417" w:header="708" w:footer="708" w:gutter="0"/>
@@ -2042,6 +3679,92 @@
 <file path=word/numbering.xml><?xml version="1.0" encoding="utf-8"?>
 <w:numbering xmlns:wpc="http://schemas.microsoft.com/office/word/2010/wordprocessingCanvas" xmlns:mc="http://schemas.openxmlformats.org/markup-compatibility/2006" xmlns:o="urn:schemas-microsoft-com:office:office" xmlns:r="http://schemas.openxmlformats.org/officeDocument/2006/relationships" xmlns:m="http://schemas.openxmlformats.org/officeDocument/2006/math" xmlns:v="urn:schemas-microsoft-com:vml" xmlns:wp14="http://schemas.microsoft.com/office/word/2010/wordprocessingDrawing" xmlns:wp="http://schemas.openxmlformats.org/drawingml/2006/wordprocessingDrawing" xmlns:w10="urn:schemas-microsoft-com:office:word" xmlns:w="http://schemas.openxmlformats.org/wordprocessingml/2006/main" xmlns:w14="http://schemas.microsoft.com/office/word/2010/wordml" xmlns:w15="http://schemas.microsoft.com/office/word/2012/wordml" xmlns:wpg="http://schemas.microsoft.com/office/word/2010/wordprocessingGroup" xmlns:wpi="http://schemas.microsoft.com/office/word/2010/wordprocessingInk" xmlns:wne="http://schemas.microsoft.com/office/word/2006/wordml" xmlns:wps="http://schemas.microsoft.com/office/word/2010/wordprocessingShape" mc:Ignorable="w14 w15 wp14">
   <w:abstractNum w:abstractNumId="0" w15:restartNumberingAfterBreak="0">
+    <w:nsid w:val="153F5525"/>
+    <w:multiLevelType w:val="hybridMultilevel"/>
+    <w:tmpl w:val="045A4F16"/>
+    <w:lvl w:ilvl="0" w:tplc="040C000F">
+      <w:start w:val="1"/>
+      <w:numFmt w:val="decimal"/>
+      <w:lvlText w:val="%1."/>
+      <w:lvlJc w:val="left"/>
+      <w:pPr>
+        <w:ind w:left="720" w:hanging="360"/>
+      </w:pPr>
+    </w:lvl>
+    <w:lvl w:ilvl="1" w:tplc="040C0019">
+      <w:start w:val="1"/>
+      <w:numFmt w:val="lowerLetter"/>
+      <w:lvlText w:val="%2."/>
+      <w:lvlJc w:val="left"/>
+      <w:pPr>
+        <w:ind w:left="1440" w:hanging="360"/>
+      </w:pPr>
+    </w:lvl>
+    <w:lvl w:ilvl="2" w:tplc="040C001B">
+      <w:start w:val="1"/>
+      <w:numFmt w:val="lowerRoman"/>
+      <w:lvlText w:val="%3."/>
+      <w:lvlJc w:val="right"/>
+      <w:pPr>
+        <w:ind w:left="2160" w:hanging="180"/>
+      </w:pPr>
+    </w:lvl>
+    <w:lvl w:ilvl="3" w:tplc="040C000F" w:tentative="1">
+      <w:start w:val="1"/>
+      <w:numFmt w:val="decimal"/>
+      <w:lvlText w:val="%4."/>
+      <w:lvlJc w:val="left"/>
+      <w:pPr>
+        <w:ind w:left="2880" w:hanging="360"/>
+      </w:pPr>
+    </w:lvl>
+    <w:lvl w:ilvl="4" w:tplc="040C0019" w:tentative="1">
+      <w:start w:val="1"/>
+      <w:numFmt w:val="lowerLetter"/>
+      <w:lvlText w:val="%5."/>
+      <w:lvlJc w:val="left"/>
+      <w:pPr>
+        <w:ind w:left="3600" w:hanging="360"/>
+      </w:pPr>
+    </w:lvl>
+    <w:lvl w:ilvl="5" w:tplc="040C001B" w:tentative="1">
+      <w:start w:val="1"/>
+      <w:numFmt w:val="lowerRoman"/>
+      <w:lvlText w:val="%6."/>
+      <w:lvlJc w:val="right"/>
+      <w:pPr>
+        <w:ind w:left="4320" w:hanging="180"/>
+      </w:pPr>
+    </w:lvl>
+    <w:lvl w:ilvl="6" w:tplc="040C000F" w:tentative="1">
+      <w:start w:val="1"/>
+      <w:numFmt w:val="decimal"/>
+      <w:lvlText w:val="%7."/>
+      <w:lvlJc w:val="left"/>
+      <w:pPr>
+        <w:ind w:left="5040" w:hanging="360"/>
+      </w:pPr>
+    </w:lvl>
+    <w:lvl w:ilvl="7" w:tplc="040C0019" w:tentative="1">
+      <w:start w:val="1"/>
+      <w:numFmt w:val="lowerLetter"/>
+      <w:lvlText w:val="%8."/>
+      <w:lvlJc w:val="left"/>
+      <w:pPr>
+        <w:ind w:left="5760" w:hanging="360"/>
+      </w:pPr>
+    </w:lvl>
+    <w:lvl w:ilvl="8" w:tplc="040C001B" w:tentative="1">
+      <w:start w:val="1"/>
+      <w:numFmt w:val="lowerRoman"/>
+      <w:lvlText w:val="%9."/>
+      <w:lvlJc w:val="right"/>
+      <w:pPr>
+        <w:ind w:left="6480" w:hanging="180"/>
+      </w:pPr>
+    </w:lvl>
+  </w:abstractNum>
+  <w:abstractNum w:abstractNumId="1" w15:restartNumberingAfterBreak="0">
     <w:nsid w:val="176A0405"/>
     <w:multiLevelType w:val="hybridMultilevel"/>
     <w:tmpl w:val="D1CE58EC"/>
@@ -2130,7 +3853,93 @@
       </w:pPr>
     </w:lvl>
   </w:abstractNum>
-  <w:abstractNum w:abstractNumId="1" w15:restartNumberingAfterBreak="0">
+  <w:abstractNum w:abstractNumId="2" w15:restartNumberingAfterBreak="0">
+    <w:nsid w:val="29513D70"/>
+    <w:multiLevelType w:val="hybridMultilevel"/>
+    <w:tmpl w:val="6FB2679C"/>
+    <w:lvl w:ilvl="0" w:tplc="040C000F">
+      <w:start w:val="1"/>
+      <w:numFmt w:val="decimal"/>
+      <w:lvlText w:val="%1."/>
+      <w:lvlJc w:val="left"/>
+      <w:pPr>
+        <w:ind w:left="720" w:hanging="360"/>
+      </w:pPr>
+    </w:lvl>
+    <w:lvl w:ilvl="1" w:tplc="040C0019">
+      <w:start w:val="1"/>
+      <w:numFmt w:val="lowerLetter"/>
+      <w:lvlText w:val="%2."/>
+      <w:lvlJc w:val="left"/>
+      <w:pPr>
+        <w:ind w:left="1440" w:hanging="360"/>
+      </w:pPr>
+    </w:lvl>
+    <w:lvl w:ilvl="2" w:tplc="040C001B">
+      <w:start w:val="1"/>
+      <w:numFmt w:val="lowerRoman"/>
+      <w:lvlText w:val="%3."/>
+      <w:lvlJc w:val="right"/>
+      <w:pPr>
+        <w:ind w:left="2160" w:hanging="180"/>
+      </w:pPr>
+    </w:lvl>
+    <w:lvl w:ilvl="3" w:tplc="040C000F" w:tentative="1">
+      <w:start w:val="1"/>
+      <w:numFmt w:val="decimal"/>
+      <w:lvlText w:val="%4."/>
+      <w:lvlJc w:val="left"/>
+      <w:pPr>
+        <w:ind w:left="2880" w:hanging="360"/>
+      </w:pPr>
+    </w:lvl>
+    <w:lvl w:ilvl="4" w:tplc="040C0019" w:tentative="1">
+      <w:start w:val="1"/>
+      <w:numFmt w:val="lowerLetter"/>
+      <w:lvlText w:val="%5."/>
+      <w:lvlJc w:val="left"/>
+      <w:pPr>
+        <w:ind w:left="3600" w:hanging="360"/>
+      </w:pPr>
+    </w:lvl>
+    <w:lvl w:ilvl="5" w:tplc="040C001B" w:tentative="1">
+      <w:start w:val="1"/>
+      <w:numFmt w:val="lowerRoman"/>
+      <w:lvlText w:val="%6."/>
+      <w:lvlJc w:val="right"/>
+      <w:pPr>
+        <w:ind w:left="4320" w:hanging="180"/>
+      </w:pPr>
+    </w:lvl>
+    <w:lvl w:ilvl="6" w:tplc="040C000F" w:tentative="1">
+      <w:start w:val="1"/>
+      <w:numFmt w:val="decimal"/>
+      <w:lvlText w:val="%7."/>
+      <w:lvlJc w:val="left"/>
+      <w:pPr>
+        <w:ind w:left="5040" w:hanging="360"/>
+      </w:pPr>
+    </w:lvl>
+    <w:lvl w:ilvl="7" w:tplc="040C0019" w:tentative="1">
+      <w:start w:val="1"/>
+      <w:numFmt w:val="lowerLetter"/>
+      <w:lvlText w:val="%8."/>
+      <w:lvlJc w:val="left"/>
+      <w:pPr>
+        <w:ind w:left="5760" w:hanging="360"/>
+      </w:pPr>
+    </w:lvl>
+    <w:lvl w:ilvl="8" w:tplc="040C001B" w:tentative="1">
+      <w:start w:val="1"/>
+      <w:numFmt w:val="lowerRoman"/>
+      <w:lvlText w:val="%9."/>
+      <w:lvlJc w:val="right"/>
+      <w:pPr>
+        <w:ind w:left="6480" w:hanging="180"/>
+      </w:pPr>
+    </w:lvl>
+  </w:abstractNum>
+  <w:abstractNum w:abstractNumId="3" w15:restartNumberingAfterBreak="0">
     <w:nsid w:val="5E2D37E2"/>
     <w:multiLevelType w:val="hybridMultilevel"/>
     <w:tmpl w:val="DD743098"/>
@@ -2223,10 +4032,16 @@
     </w:lvl>
   </w:abstractNum>
   <w:num w:numId="1">
-    <w:abstractNumId w:val="0"/>
+    <w:abstractNumId w:val="1"/>
   </w:num>
   <w:num w:numId="2">
-    <w:abstractNumId w:val="1"/>
+    <w:abstractNumId w:val="3"/>
+  </w:num>
+  <w:num w:numId="3">
+    <w:abstractNumId w:val="2"/>
+  </w:num>
+  <w:num w:numId="4">
+    <w:abstractNumId w:val="0"/>
   </w:num>
 </w:numbering>
 </file>

</xml_diff>

<commit_message>
Done with this one
</commit_message>
<xml_diff>
--- a/Synthèse Mars 2014.docx
+++ b/Synthèse Mars 2014.docx
@@ -233,41 +233,11 @@
           <w:rFonts w:eastAsiaTheme="minorEastAsia"/>
         </w:rPr>
       </w:pPr>
-      <w:proofErr w:type="spellStart"/>
-      <w:r>
-        <w:rPr>
-          <w:rFonts w:eastAsiaTheme="minorEastAsia"/>
-        </w:rPr>
-        <w:t>Dmax</w:t>
-      </w:r>
-      <w:proofErr w:type="gramStart"/>
-      <w:r>
-        <w:rPr>
-          <w:rFonts w:eastAsiaTheme="minorEastAsia"/>
-        </w:rPr>
-        <w:t>,min</w:t>
-      </w:r>
-      <w:proofErr w:type="spellEnd"/>
-      <w:proofErr w:type="gramEnd"/>
-      <w:r>
-        <w:rPr>
-          <w:rFonts w:eastAsiaTheme="minorEastAsia"/>
-        </w:rPr>
-        <w:t xml:space="preserve"> : Dose </w:t>
-      </w:r>
-      <w:proofErr w:type="spellStart"/>
-      <w:r>
-        <w:rPr>
-          <w:rFonts w:eastAsiaTheme="minorEastAsia"/>
-        </w:rPr>
-        <w:t>max,min</w:t>
-      </w:r>
-      <w:proofErr w:type="spellEnd"/>
-      <w:r>
-        <w:rPr>
-          <w:rFonts w:eastAsiaTheme="minorEastAsia"/>
-        </w:rPr>
-        <w:t xml:space="preserve"> sur les points de la ligne médiane de la zone homogène.</w:t>
+      <w:r>
+        <w:rPr>
+          <w:rFonts w:eastAsiaTheme="minorEastAsia"/>
+        </w:rPr>
+        <w:t>Dmax,min : Dose max,min sur les points de la ligne médiane de la zone homogène.</w:t>
       </w:r>
     </w:p>
     <w:p>
@@ -392,21 +362,7 @@
         <w:rPr>
           <w:rFonts w:eastAsiaTheme="minorEastAsia"/>
         </w:rPr>
-        <w:t xml:space="preserve">: TPR 20/10 rapport des doses absorbées aux profondeurs 20 et 10 cm dans l’eau avec un DSD de 100 cm et un champ 10x10 cm² à l’iso. Sinon D20/D10 pareil mais DSS </w:t>
-      </w:r>
-      <w:proofErr w:type="spellStart"/>
-      <w:r>
-        <w:rPr>
-          <w:rFonts w:eastAsiaTheme="minorEastAsia"/>
-        </w:rPr>
-        <w:t>cste</w:t>
-      </w:r>
-      <w:proofErr w:type="spellEnd"/>
-      <w:r>
-        <w:rPr>
-          <w:rFonts w:eastAsiaTheme="minorEastAsia"/>
-        </w:rPr>
-        <w:t xml:space="preserve"> et 10x10 à la surface</w:t>
+        <w:t>: TPR 20/10 rapport des doses absorbées aux profondeurs 20 et 10 cm dans l’eau avec un DSD de 100 cm et un champ 10x10 cm² à l’iso. Sinon D20/D10 pareil mais DSS cste et 10x10 à la surface</w:t>
       </w:r>
     </w:p>
     <w:p>
@@ -571,21 +527,7 @@
               <w:rPr>
                 <w:rFonts w:eastAsiaTheme="minorEastAsia"/>
               </w:rPr>
-              <w:t xml:space="preserve">Voyants au-dessus de la salle de traitement + indicateurs de </w:t>
-            </w:r>
-            <w:proofErr w:type="spellStart"/>
-            <w:r>
-              <w:rPr>
-                <w:rFonts w:eastAsiaTheme="minorEastAsia"/>
-              </w:rPr>
-              <w:t>fscx</w:t>
-            </w:r>
-            <w:proofErr w:type="spellEnd"/>
-            <w:r>
-              <w:rPr>
-                <w:rFonts w:eastAsiaTheme="minorEastAsia"/>
-              </w:rPr>
-              <w:t xml:space="preserve"> au pupitre doivent être en marche</w:t>
+              <w:t>Voyants au-dessus de la salle de traitement + indicateurs de fscx au pupitre doivent être en marche</w:t>
             </w:r>
           </w:p>
         </w:tc>
@@ -637,16 +579,8 @@
               <w:rPr>
                 <w:rFonts w:eastAsiaTheme="minorEastAsia"/>
               </w:rPr>
-              <w:t xml:space="preserve">ystème </w:t>
-            </w:r>
-            <w:proofErr w:type="spellStart"/>
-            <w:r>
-              <w:rPr>
-                <w:rFonts w:eastAsiaTheme="minorEastAsia"/>
-              </w:rPr>
-              <w:t>anti-collision</w:t>
-            </w:r>
-            <w:proofErr w:type="spellEnd"/>
+              <w:t>ystème anti-collision</w:t>
+            </w:r>
           </w:p>
         </w:tc>
         <w:tc>
@@ -750,16 +684,8 @@
                 <w:rFonts w:eastAsiaTheme="minorEastAsia"/>
               </w:rPr>
               <w:lastRenderedPageBreak/>
-              <w:t xml:space="preserve">actionner les 2 interrupteurs de </w:t>
-            </w:r>
-            <w:proofErr w:type="spellStart"/>
-            <w:r>
-              <w:rPr>
-                <w:rFonts w:eastAsiaTheme="minorEastAsia"/>
-              </w:rPr>
-              <w:t>sécurié</w:t>
-            </w:r>
-            <w:proofErr w:type="spellEnd"/>
+              <w:t>actionner les 2 interrupteurs de sécurié</w:t>
+            </w:r>
           </w:p>
         </w:tc>
         <w:tc>
@@ -901,21 +827,7 @@
               <w:rPr>
                 <w:rFonts w:eastAsiaTheme="minorEastAsia"/>
               </w:rPr>
-              <w:t xml:space="preserve">Voyants dans la salle de </w:t>
-            </w:r>
-            <w:proofErr w:type="spellStart"/>
-            <w:r>
-              <w:rPr>
-                <w:rFonts w:eastAsiaTheme="minorEastAsia"/>
-              </w:rPr>
-              <w:t>ttt</w:t>
-            </w:r>
-            <w:proofErr w:type="spellEnd"/>
-            <w:r>
-              <w:rPr>
-                <w:rFonts w:eastAsiaTheme="minorEastAsia"/>
-              </w:rPr>
-              <w:t xml:space="preserve"> doivent être en état de marche</w:t>
+              <w:t>Voyants dans la salle de ttt doivent être en état de marche</w:t>
             </w:r>
           </w:p>
         </w:tc>
@@ -1051,14 +963,7 @@
               <w:rPr>
                 <w:rFonts w:eastAsiaTheme="minorEastAsia"/>
               </w:rPr>
-              <w:t xml:space="preserve">Pas de </w:t>
-            </w:r>
-            <w:proofErr w:type="gramStart"/>
-            <w:r>
-              <w:rPr>
-                <w:rFonts w:eastAsiaTheme="minorEastAsia"/>
-              </w:rPr>
-              <w:t>désin</w:t>
+              <w:t>Pas de désin</w:t>
             </w:r>
             <w:r>
               <w:rPr>
@@ -1066,7 +971,6 @@
               </w:rPr>
               <w:t>sertions possible</w:t>
             </w:r>
-            <w:proofErr w:type="gramEnd"/>
           </w:p>
           <w:p>
             <w:pPr>
@@ -1319,7 +1223,6 @@
                 <w:rFonts w:eastAsiaTheme="minorEastAsia"/>
               </w:rPr>
             </w:pPr>
-            <w:proofErr w:type="spellStart"/>
             <w:r>
               <w:rPr>
                 <w:rFonts w:eastAsiaTheme="minorEastAsia"/>
@@ -1330,17 +1233,8 @@
               <w:rPr>
                 <w:rFonts w:eastAsiaTheme="minorEastAsia"/>
               </w:rPr>
-              <w:t>omo</w:t>
-            </w:r>
-            <w:proofErr w:type="gramStart"/>
-            <w:r>
-              <w:rPr>
-                <w:rFonts w:eastAsiaTheme="minorEastAsia"/>
-              </w:rPr>
-              <w:t>,sym</w:t>
-            </w:r>
-            <w:proofErr w:type="spellEnd"/>
-            <w:proofErr w:type="gramEnd"/>
+              <w:t>omo,sym</w:t>
+            </w:r>
           </w:p>
         </w:tc>
         <w:tc>
@@ -1373,19 +1267,11 @@
                 <w:rFonts w:eastAsiaTheme="minorEastAsia"/>
               </w:rPr>
             </w:pPr>
-            <w:proofErr w:type="spellStart"/>
-            <w:r>
-              <w:rPr>
-                <w:rFonts w:eastAsiaTheme="minorEastAsia"/>
-              </w:rPr>
-              <w:t>Sym</w:t>
-            </w:r>
-            <w:proofErr w:type="spellEnd"/>
-            <w:r>
-              <w:rPr>
-                <w:rFonts w:eastAsiaTheme="minorEastAsia"/>
-              </w:rPr>
-              <w:t xml:space="preserve"> entre 0,97 et 1,03</w:t>
+            <w:r>
+              <w:rPr>
+                <w:rFonts w:eastAsiaTheme="minorEastAsia"/>
+              </w:rPr>
+              <w:t>Sym entre 0,97 et 1,03</w:t>
             </w:r>
           </w:p>
         </w:tc>
@@ -1603,16 +1489,8 @@
               <w:rPr>
                 <w:rFonts w:eastAsiaTheme="minorEastAsia"/>
               </w:rPr>
-              <w:t xml:space="preserve">Transmission et fuite </w:t>
-            </w:r>
-            <w:proofErr w:type="spellStart"/>
-            <w:r>
-              <w:rPr>
-                <w:rFonts w:eastAsiaTheme="minorEastAsia"/>
-              </w:rPr>
-              <w:t>interlames</w:t>
-            </w:r>
-            <w:proofErr w:type="spellEnd"/>
+              <w:t>Transmission et fuite interlames</w:t>
+            </w:r>
           </w:p>
         </w:tc>
         <w:tc>
@@ -1633,24 +1511,8 @@
               <w:rPr>
                 <w:rFonts w:eastAsiaTheme="minorEastAsia"/>
               </w:rPr>
-              <w:t xml:space="preserve">Conformes </w:t>
-            </w:r>
-            <w:proofErr w:type="spellStart"/>
-            <w:proofErr w:type="gramStart"/>
-            <w:r>
-              <w:rPr>
-                <w:rFonts w:eastAsiaTheme="minorEastAsia"/>
-              </w:rPr>
-              <w:t>au</w:t>
-            </w:r>
-            <w:proofErr w:type="spellEnd"/>
-            <w:r>
-              <w:rPr>
-                <w:rFonts w:eastAsiaTheme="minorEastAsia"/>
-              </w:rPr>
-              <w:t xml:space="preserve"> spécifications constructeurs</w:t>
-            </w:r>
-            <w:proofErr w:type="gramEnd"/>
+              <w:t>Conformes au spécifications constructeurs</w:t>
+            </w:r>
           </w:p>
         </w:tc>
         <w:tc>
@@ -1823,63 +1685,7 @@
         <w:rPr>
           <w:rFonts w:eastAsiaTheme="minorEastAsia"/>
         </w:rPr>
-        <w:t xml:space="preserve">Déviation du </w:t>
-      </w:r>
-      <w:proofErr w:type="spellStart"/>
-      <w:r>
-        <w:rPr>
-          <w:rFonts w:eastAsiaTheme="minorEastAsia"/>
-        </w:rPr>
-        <w:t>fsc</w:t>
-      </w:r>
-      <w:proofErr w:type="spellEnd"/>
-      <w:r>
-        <w:rPr>
-          <w:rFonts w:eastAsiaTheme="minorEastAsia"/>
-        </w:rPr>
-        <w:t xml:space="preserve"> incorrecte (</w:t>
-      </w:r>
-      <w:proofErr w:type="spellStart"/>
-      <w:r>
-        <w:rPr>
-          <w:rFonts w:eastAsiaTheme="minorEastAsia"/>
-        </w:rPr>
-        <w:t>steering</w:t>
-      </w:r>
-      <w:proofErr w:type="spellEnd"/>
-      <w:r>
-        <w:rPr>
-          <w:rFonts w:eastAsiaTheme="minorEastAsia"/>
-        </w:rPr>
-        <w:t xml:space="preserve">), boucle de contre réaction du centrage du champ est </w:t>
-      </w:r>
-      <w:proofErr w:type="spellStart"/>
-      <w:r>
-        <w:rPr>
-          <w:rFonts w:eastAsiaTheme="minorEastAsia"/>
-        </w:rPr>
-        <w:t>décalibrée</w:t>
-      </w:r>
-      <w:proofErr w:type="spellEnd"/>
-      <w:r>
-        <w:rPr>
-          <w:rFonts w:eastAsiaTheme="minorEastAsia"/>
-        </w:rPr>
-        <w:t>, l’émission des e- du canon est incorrecte (filament du canon a vieilli, s’est déformé, n’est plus centré par rapport au guide d’onde), le contrôle de l’énergie ne fonctionne pas correctement (</w:t>
-      </w:r>
-      <w:proofErr w:type="spellStart"/>
-      <w:r>
-        <w:rPr>
-          <w:rFonts w:eastAsiaTheme="minorEastAsia"/>
-        </w:rPr>
-        <w:t>bending</w:t>
-      </w:r>
-      <w:proofErr w:type="spellEnd"/>
-      <w:r>
-        <w:rPr>
-          <w:rFonts w:eastAsiaTheme="minorEastAsia"/>
-        </w:rPr>
-        <w:t>)</w:t>
+        <w:t>Déviation du fsc incorrecte (steering), boucle de contre réaction du centrage du champ est décalibrée, l’émission des e- du canon est incorrecte (filament du canon a vieilli, s’est déformé, n’est plus centré par rapport au guide d’onde), le contrôle de l’énergie ne fonctionne pas correctement (bending)</w:t>
       </w:r>
       <w:r>
         <w:rPr>
@@ -1916,21 +1722,7 @@
           <w:rFonts w:eastAsiaTheme="minorEastAsia"/>
         </w:rPr>
         <w:lastRenderedPageBreak/>
-        <w:t xml:space="preserve">Réglage focalisation-centrage faisceau : contrôle homo et </w:t>
-      </w:r>
-      <w:proofErr w:type="spellStart"/>
-      <w:r>
-        <w:rPr>
-          <w:rFonts w:eastAsiaTheme="minorEastAsia"/>
-        </w:rPr>
-        <w:t>sym</w:t>
-      </w:r>
-      <w:proofErr w:type="spellEnd"/>
-      <w:r>
-        <w:rPr>
-          <w:rFonts w:eastAsiaTheme="minorEastAsia"/>
-        </w:rPr>
-        <w:t xml:space="preserve"> + RP sur l’E modifié et contrôle de Dabs</w:t>
+        <w:t>Réglage focalisation-centrage faisceau : contrôle homo et sym + RP sur l’E modifié et contrôle de Dabs</w:t>
       </w:r>
     </w:p>
     <w:p>
@@ -1948,21 +1740,7 @@
         <w:rPr>
           <w:rFonts w:eastAsiaTheme="minorEastAsia"/>
         </w:rPr>
-        <w:t xml:space="preserve">Réglage </w:t>
-      </w:r>
-      <w:proofErr w:type="spellStart"/>
-      <w:r>
-        <w:rPr>
-          <w:rFonts w:eastAsiaTheme="minorEastAsia"/>
-        </w:rPr>
-        <w:t>bending</w:t>
-      </w:r>
-      <w:proofErr w:type="spellEnd"/>
-      <w:r>
-        <w:rPr>
-          <w:rFonts w:eastAsiaTheme="minorEastAsia"/>
-        </w:rPr>
-        <w:t> : idem</w:t>
+        <w:t>Réglage bending : idem</w:t>
       </w:r>
     </w:p>
     <w:p>
@@ -1980,21 +1758,7 @@
         <w:rPr>
           <w:rFonts w:eastAsiaTheme="minorEastAsia"/>
         </w:rPr>
-        <w:t xml:space="preserve">Remplacement </w:t>
-      </w:r>
-      <w:proofErr w:type="spellStart"/>
-      <w:r>
-        <w:rPr>
-          <w:rFonts w:eastAsiaTheme="minorEastAsia"/>
-        </w:rPr>
-        <w:t>bending</w:t>
-      </w:r>
-      <w:proofErr w:type="spellEnd"/>
-      <w:r>
-        <w:rPr>
-          <w:rFonts w:eastAsiaTheme="minorEastAsia"/>
-        </w:rPr>
-        <w:t> : idem pour toutes les énergies</w:t>
+        <w:t>Remplacement bending : idem pour toutes les énergies</w:t>
       </w:r>
     </w:p>
     <w:p>
@@ -2050,21 +1814,7 @@
         <w:rPr>
           <w:rFonts w:eastAsiaTheme="minorEastAsia"/>
         </w:rPr>
-        <w:t xml:space="preserve">2D kV : consiste en 2 clichés orthogonaux (0°/90° et 180°/270°). Comparaisons aux DRR du CT de planification. Recalage manuel sur structures osseuses. Si écart &gt; tolérance du </w:t>
-      </w:r>
-      <w:proofErr w:type="gramStart"/>
-      <w:r>
-        <w:rPr>
-          <w:rFonts w:eastAsiaTheme="minorEastAsia"/>
-        </w:rPr>
-        <w:t>centre ,</w:t>
-      </w:r>
-      <w:proofErr w:type="gramEnd"/>
-      <w:r>
-        <w:rPr>
-          <w:rFonts w:eastAsiaTheme="minorEastAsia"/>
-        </w:rPr>
-        <w:t xml:space="preserve"> décalage du patient. </w:t>
+        <w:t xml:space="preserve">2D kV : consiste en 2 clichés orthogonaux (0°/90° et 180°/270°). Comparaisons aux DRR du CT de planification. Recalage manuel sur structures osseuses. Si écart &gt; tolérance du centre , décalage du patient. </w:t>
       </w:r>
     </w:p>
     <w:p>
@@ -2091,14 +1841,7 @@
         <w:rPr>
           <w:rFonts w:eastAsiaTheme="minorEastAsia"/>
         </w:rPr>
-        <w:t xml:space="preserve">. </w:t>
-      </w:r>
-      <w:proofErr w:type="gramStart"/>
-      <w:r>
-        <w:rPr>
-          <w:rFonts w:eastAsiaTheme="minorEastAsia"/>
-        </w:rPr>
-        <w:t>meilleur</w:t>
+        <w:t>. meilleur</w:t>
       </w:r>
       <w:r>
         <w:rPr>
@@ -2106,7 +1849,6 @@
         </w:rPr>
         <w:t>e</w:t>
       </w:r>
-      <w:proofErr w:type="gramEnd"/>
       <w:r>
         <w:rPr>
           <w:rFonts w:eastAsiaTheme="minorEastAsia"/>
@@ -2145,49 +1887,7 @@
         <w:rPr>
           <w:rFonts w:eastAsiaTheme="minorEastAsia"/>
         </w:rPr>
-        <w:t xml:space="preserve">Protocole sans fiduciaire : pré-positionnement du patient sur la table à l’aide du tatouage à la peau qui matérialise l’iso de traitement. Acquisition d’un </w:t>
-      </w:r>
-      <w:proofErr w:type="spellStart"/>
-      <w:r>
-        <w:rPr>
-          <w:rFonts w:eastAsiaTheme="minorEastAsia"/>
-        </w:rPr>
-        <w:t>cbct</w:t>
-      </w:r>
-      <w:proofErr w:type="spellEnd"/>
-      <w:r>
-        <w:rPr>
-          <w:rFonts w:eastAsiaTheme="minorEastAsia"/>
-        </w:rPr>
-        <w:t xml:space="preserve"> 360°. Recalage sur la prostate. Imagerie quotidienne avec tolérance de 3 mm sur le recalage. Si &gt; 3 mm, décalage de la table de traitement (</w:t>
-      </w:r>
-      <w:proofErr w:type="spellStart"/>
-      <w:r>
-        <w:rPr>
-          <w:rFonts w:eastAsiaTheme="minorEastAsia"/>
-        </w:rPr>
-        <w:t>ie</w:t>
-      </w:r>
-      <w:proofErr w:type="spellEnd"/>
-      <w:r>
-        <w:rPr>
-          <w:rFonts w:eastAsiaTheme="minorEastAsia"/>
-        </w:rPr>
-        <w:t xml:space="preserve"> du patient</w:t>
-      </w:r>
-      <w:proofErr w:type="gramStart"/>
-      <w:r>
-        <w:rPr>
-          <w:rFonts w:eastAsiaTheme="minorEastAsia"/>
-        </w:rPr>
-        <w:t>) .</w:t>
-      </w:r>
-      <w:proofErr w:type="gramEnd"/>
-      <w:r>
-        <w:rPr>
-          <w:rFonts w:eastAsiaTheme="minorEastAsia"/>
-        </w:rPr>
-        <w:t xml:space="preserve"> </w:t>
+        <w:t xml:space="preserve">Protocole sans fiduciaire : pré-positionnement du patient sur la table à l’aide du tatouage à la peau qui matérialise l’iso de traitement. Acquisition d’un cbct 360°. Recalage sur la prostate. Imagerie quotidienne avec tolérance de 3 mm sur le recalage. Si &gt; 3 mm, décalage de la table de traitement (ie du patient) . </w:t>
       </w:r>
     </w:p>
     <w:p>
@@ -2350,35 +2050,7 @@
         <w:rPr>
           <w:rFonts w:eastAsiaTheme="minorEastAsia"/>
         </w:rPr>
-        <w:t>(avec sérigraphies et sphères creuses). Positionnement sur la table de traitement à l’aide des lasers muraux. Acquisition de 4 2D kV (0</w:t>
-      </w:r>
-      <w:proofErr w:type="gramStart"/>
-      <w:r>
-        <w:rPr>
-          <w:rFonts w:eastAsiaTheme="minorEastAsia"/>
-        </w:rPr>
-        <w:t>,90,180,270</w:t>
-      </w:r>
-      <w:proofErr w:type="gramEnd"/>
-      <w:r>
-        <w:rPr>
-          <w:rFonts w:eastAsiaTheme="minorEastAsia"/>
-        </w:rPr>
-        <w:t xml:space="preserve">°) et un CBCT sens horaire et/ou anti. Analyse des images sur le logiciel </w:t>
-      </w:r>
-      <w:proofErr w:type="spellStart"/>
-      <w:r>
-        <w:rPr>
-          <w:rFonts w:eastAsiaTheme="minorEastAsia"/>
-        </w:rPr>
-        <w:t>Artiscan</w:t>
-      </w:r>
-      <w:proofErr w:type="spellEnd"/>
-      <w:r>
-        <w:rPr>
-          <w:rFonts w:eastAsiaTheme="minorEastAsia"/>
-        </w:rPr>
-        <w:t>. Distance euclidienne entre le centre théorique (sphère creuse au centre du fantôme) et le centre de l’image.</w:t>
+        <w:t>(avec sérigraphies et sphères creuses). Positionnement sur la table de traitement à l’aide des lasers muraux. Acquisition de 4 2D kV (0,90,180,270°) et un CBCT sens horaire et/ou anti. Analyse des images sur le logiciel Artiscan. Distance euclidienne entre le centre théorique (sphère creuse au centre du fantôme) et le centre de l’image.</w:t>
       </w:r>
     </w:p>
     <w:p>
@@ -2416,16 +2088,8 @@
         <w:rPr>
           <w:rFonts w:eastAsiaTheme="minorEastAsia"/>
         </w:rPr>
-        <w:t xml:space="preserve">Idem que a) mais en décalant la table  de 5 </w:t>
-      </w:r>
-      <w:proofErr w:type="spellStart"/>
-      <w:r>
-        <w:rPr>
-          <w:rFonts w:eastAsiaTheme="minorEastAsia"/>
-        </w:rPr>
-        <w:t>mm.</w:t>
-      </w:r>
-      <w:proofErr w:type="spellEnd"/>
+        <w:t>Idem que a) mais en décalant la table  de 5 mm.</w:t>
+      </w:r>
     </w:p>
     <w:p>
       <w:pPr>
@@ -2502,21 +2166,7 @@
         <w:rPr>
           <w:rFonts w:eastAsiaTheme="minorEastAsia"/>
         </w:rPr>
-        <w:t xml:space="preserve">Analyse des résultats des contrôles </w:t>
-      </w:r>
-      <w:proofErr w:type="gramStart"/>
-      <w:r>
-        <w:rPr>
-          <w:rFonts w:eastAsiaTheme="minorEastAsia"/>
-        </w:rPr>
-        <w:t>du référentiel</w:t>
-      </w:r>
-      <w:proofErr w:type="gramEnd"/>
-      <w:r>
-        <w:rPr>
-          <w:rFonts w:eastAsiaTheme="minorEastAsia"/>
-        </w:rPr>
-        <w:t xml:space="preserve"> image avec l’isocentre de traitement sur au moins 15 contrôles stables. Erreur systématique </w:t>
+        <w:t xml:space="preserve">Analyse des résultats des contrôles du référentiel image avec l’isocentre de traitement sur au moins 15 contrôles stables. Erreur systématique </w:t>
       </w:r>
       <w:r>
         <w:rPr>
@@ -2537,7 +2187,6 @@
         </w:rPr>
         <w:t xml:space="preserve"> déduite de la moyenne des décalages observés. Erreur aléatoire </w:t>
       </w:r>
-      <w:proofErr w:type="spellStart"/>
       <w:r>
         <w:rPr>
           <w:rFonts w:eastAsiaTheme="minorEastAsia" w:cstheme="minorHAnsi"/>
@@ -2551,7 +2200,6 @@
         </w:rPr>
         <w:t>isocentre</w:t>
       </w:r>
-      <w:proofErr w:type="spellEnd"/>
       <w:r>
         <w:rPr>
           <w:rFonts w:eastAsiaTheme="minorEastAsia"/>
@@ -2583,21 +2231,7 @@
         <w:rPr>
           <w:rFonts w:eastAsiaTheme="minorEastAsia"/>
         </w:rPr>
-        <w:t xml:space="preserve">: Dimension des pixels. Analyse des résultats des contrôles de la dimension effective des pixels et </w:t>
-      </w:r>
-      <w:proofErr w:type="spellStart"/>
-      <w:r>
-        <w:rPr>
-          <w:rFonts w:eastAsiaTheme="minorEastAsia"/>
-        </w:rPr>
-        <w:t>voxels</w:t>
-      </w:r>
-      <w:proofErr w:type="spellEnd"/>
-      <w:r>
-        <w:rPr>
-          <w:rFonts w:eastAsiaTheme="minorEastAsia"/>
-        </w:rPr>
-        <w:t>. Erreur aléatoire :</w:t>
+        <w:t>: Dimension des pixels. Analyse des résultats des contrôles de la dimension effective des pixels et voxels. Erreur aléatoire :</w:t>
       </w:r>
     </w:p>
     <w:p>
@@ -2721,23 +2355,8 @@
         <w:rPr>
           <w:rFonts w:eastAsiaTheme="minorEastAsia"/>
         </w:rPr>
-        <w:t xml:space="preserve">: précision du déplacement et résolution de la consigne. Analyse des résultats des contrôles des déplacements de table. Déplacement automatique de la table </w:t>
-      </w:r>
-      <w:proofErr w:type="gramStart"/>
-      <w:r>
-        <w:rPr>
-          <w:rFonts w:eastAsiaTheme="minorEastAsia"/>
-        </w:rPr>
-        <w:t>( 1mm</w:t>
-      </w:r>
-      <w:proofErr w:type="gramEnd"/>
-      <w:r>
-        <w:rPr>
-          <w:rFonts w:eastAsiaTheme="minorEastAsia"/>
-        </w:rPr>
-        <w:t xml:space="preserve"> &lt; consigne &lt; 10 mm). Erreur aléatoire </w:t>
-      </w:r>
-      <w:proofErr w:type="spellStart"/>
+        <w:t xml:space="preserve">: précision du déplacement et résolution de la consigne. Analyse des résultats des contrôles des déplacements de table. Déplacement automatique de la table ( 1mm &lt; consigne &lt; 10 mm). Erreur aléatoire </w:t>
+      </w:r>
       <w:r>
         <w:rPr>
           <w:rFonts w:eastAsiaTheme="minorEastAsia" w:cstheme="minorHAnsi"/>
@@ -2751,7 +2370,6 @@
         </w:rPr>
         <w:t>déplacement</w:t>
       </w:r>
-      <w:proofErr w:type="spellEnd"/>
       <w:r>
         <w:rPr>
           <w:rFonts w:eastAsiaTheme="minorEastAsia"/>
@@ -2762,37 +2380,8 @@
         <w:rPr>
           <w:rFonts w:eastAsiaTheme="minorEastAsia"/>
         </w:rPr>
-        <w:t xml:space="preserve">. Résolution de la consigne 1 mm pour </w:t>
-      </w:r>
-      <w:proofErr w:type="spellStart"/>
-      <w:r>
-        <w:rPr>
-          <w:rFonts w:eastAsiaTheme="minorEastAsia"/>
-        </w:rPr>
-        <w:t>Varian</w:t>
-      </w:r>
-      <w:proofErr w:type="spellEnd"/>
-      <w:r>
-        <w:rPr>
-          <w:rFonts w:eastAsiaTheme="minorEastAsia"/>
-        </w:rPr>
-        <w:t xml:space="preserve"> et </w:t>
-      </w:r>
-      <w:proofErr w:type="spellStart"/>
-      <w:r>
-        <w:rPr>
-          <w:rFonts w:eastAsiaTheme="minorEastAsia"/>
-        </w:rPr>
-        <w:t>Elekta</w:t>
-      </w:r>
-      <w:proofErr w:type="spellEnd"/>
-      <w:r>
-        <w:rPr>
-          <w:rFonts w:eastAsiaTheme="minorEastAsia"/>
-        </w:rPr>
-        <w:t xml:space="preserve">. Erreur aléatoire estimée </w:t>
-      </w:r>
-      <w:proofErr w:type="spellStart"/>
+        <w:t xml:space="preserve">. Résolution de la consigne 1 mm pour Varian et Elekta. Erreur aléatoire estimée </w:t>
+      </w:r>
       <w:r>
         <w:rPr>
           <w:rFonts w:eastAsiaTheme="minorEastAsia" w:cstheme="minorHAnsi"/>
@@ -2806,7 +2395,6 @@
         </w:rPr>
         <w:t>consigne</w:t>
       </w:r>
-      <w:proofErr w:type="spellEnd"/>
       <w:r>
         <w:rPr>
           <w:rFonts w:eastAsiaTheme="minorEastAsia"/>
@@ -2836,7 +2424,6 @@
         </w:rPr>
         <w:t xml:space="preserve">Erreur aléatoire </w:t>
       </w:r>
-      <w:proofErr w:type="spellStart"/>
       <w:r>
         <w:rPr>
           <w:rFonts w:eastAsiaTheme="minorEastAsia" w:cstheme="minorHAnsi"/>
@@ -2850,7 +2437,6 @@
         </w:rPr>
         <w:t>table</w:t>
       </w:r>
-      <w:proofErr w:type="spellEnd"/>
       <w:r>
         <w:rPr>
           <w:rFonts w:eastAsiaTheme="minorEastAsia"/>
@@ -2991,7 +2577,6 @@
         </w:rPr>
         <w:t xml:space="preserve">Erreur aléatoire de repérage globale </w:t>
       </w:r>
-      <w:proofErr w:type="spellStart"/>
       <w:r>
         <w:rPr>
           <w:rFonts w:eastAsiaTheme="minorEastAsia" w:cstheme="minorHAnsi"/>
@@ -3005,7 +2590,6 @@
         </w:rPr>
         <w:t>globale</w:t>
       </w:r>
-      <w:proofErr w:type="spellEnd"/>
       <w:r>
         <w:rPr>
           <w:rFonts w:eastAsiaTheme="minorEastAsia"/>
@@ -3328,35 +2912,7 @@
         <w:rPr>
           <w:rFonts w:eastAsiaTheme="minorEastAsia"/>
         </w:rPr>
-        <w:t xml:space="preserve">Au CEM : </w:t>
-      </w:r>
-      <w:proofErr w:type="spellStart"/>
-      <w:r>
-        <w:rPr>
-          <w:rFonts w:eastAsiaTheme="minorEastAsia"/>
-        </w:rPr>
-        <w:t>Varian</w:t>
-      </w:r>
-      <w:proofErr w:type="spellEnd"/>
-      <w:r>
-        <w:rPr>
-          <w:rFonts w:eastAsiaTheme="minorEastAsia"/>
-        </w:rPr>
-        <w:t xml:space="preserve"> : 1,75 +/- 0,7 et </w:t>
-      </w:r>
-      <w:proofErr w:type="spellStart"/>
-      <w:r>
-        <w:rPr>
-          <w:rFonts w:eastAsiaTheme="minorEastAsia"/>
-        </w:rPr>
-        <w:t>Elekta</w:t>
-      </w:r>
-      <w:proofErr w:type="spellEnd"/>
-      <w:r>
-        <w:rPr>
-          <w:rFonts w:eastAsiaTheme="minorEastAsia"/>
-        </w:rPr>
-        <w:t xml:space="preserve"> 1,56 +/- 0,7</w:t>
+        <w:t>Au CEM : Varian : 1,75 +/- 0,7 et Elekta 1,56 +/- 0,7</w:t>
       </w:r>
     </w:p>
     <w:p>
@@ -3432,83 +2988,13 @@
         <w:rPr>
           <w:rFonts w:eastAsiaTheme="minorEastAsia"/>
         </w:rPr>
-        <w:t xml:space="preserve">Position du patient : décubitus dorsal, matelas de confort, repose genoux, bras relevé si possible, respiration libre. Ceinture abdominale pour quantifier l’amplitude respiratoire. 120kV, modulation d’intensité ?, coupes hélicoïdales jointives de 2 mm, FOV 700 mm, pitch dépend de la fréquence </w:t>
-      </w:r>
-      <w:proofErr w:type="spellStart"/>
-      <w:r>
-        <w:rPr>
-          <w:rFonts w:eastAsiaTheme="minorEastAsia"/>
-        </w:rPr>
-        <w:t>respi</w:t>
-      </w:r>
-      <w:proofErr w:type="spellEnd"/>
-      <w:r>
-        <w:rPr>
-          <w:rFonts w:eastAsiaTheme="minorEastAsia"/>
-        </w:rPr>
-        <w:t>. Longueur explorée</w:t>
-      </w:r>
-      <w:r>
-        <w:rPr>
-          <w:rFonts w:eastAsiaTheme="minorEastAsia"/>
-        </w:rPr>
-        <w:t xml:space="preserve"> : depuis le cartilage cricoïde  </w:t>
-      </w:r>
-      <w:proofErr w:type="spellStart"/>
-      <w:r>
-        <w:rPr>
-          <w:rFonts w:eastAsiaTheme="minorEastAsia"/>
-        </w:rPr>
-        <w:t>jsq</w:t>
-      </w:r>
-      <w:proofErr w:type="spellEnd"/>
-      <w:r>
-        <w:rPr>
-          <w:rFonts w:eastAsiaTheme="minorEastAsia"/>
-        </w:rPr>
-        <w:t xml:space="preserve"> L2-L3 (intégralité des </w:t>
-      </w:r>
-      <w:proofErr w:type="spellStart"/>
-      <w:r>
-        <w:rPr>
-          <w:rFonts w:eastAsiaTheme="minorEastAsia"/>
-        </w:rPr>
-        <w:t>pms</w:t>
-      </w:r>
-      <w:proofErr w:type="spellEnd"/>
-      <w:r>
-        <w:rPr>
-          <w:rFonts w:eastAsiaTheme="minorEastAsia"/>
-        </w:rPr>
-        <w:t xml:space="preserve">). Lasers pour matérialiser le </w:t>
-      </w:r>
-      <w:proofErr w:type="spellStart"/>
-      <w:r>
-        <w:rPr>
-          <w:rFonts w:eastAsiaTheme="minorEastAsia"/>
-        </w:rPr>
-        <w:t>zero</w:t>
-      </w:r>
-      <w:proofErr w:type="spellEnd"/>
-      <w:r>
-        <w:rPr>
-          <w:rFonts w:eastAsiaTheme="minorEastAsia"/>
-        </w:rPr>
-        <w:t xml:space="preserve"> scan. LS passant par la fourchette sternale et l’apophyse xiphoïde. LT à 10 cm sous la fourchette sternale. LL = mi épaisseur. Acquisition du CT 4D et reconstruction sur 10 phases </w:t>
-      </w:r>
-      <w:proofErr w:type="spellStart"/>
-      <w:r>
-        <w:rPr>
-          <w:rFonts w:eastAsiaTheme="minorEastAsia"/>
-        </w:rPr>
-        <w:t>respi</w:t>
-      </w:r>
-      <w:proofErr w:type="spellEnd"/>
-      <w:r>
-        <w:rPr>
-          <w:rFonts w:eastAsiaTheme="minorEastAsia"/>
-        </w:rPr>
-        <w:t xml:space="preserve"> + CT moyenné correspondant à la moyenne des 10 phases.</w:t>
+        <w:t>Position du patient : décubitus dorsal, matelas de confort, repose genoux, bras relevé si possible, respiration libre. Ceinture abdominale pour quantifier l’amplitude respiratoire. 120kV, modulation d’intensité ?, coupes hélicoïdales jointives de 2 mm, FOV 700 mm, pitch dépend de la fréquence respi. Longueur explorée</w:t>
+      </w:r>
+      <w:r>
+        <w:rPr>
+          <w:rFonts w:eastAsiaTheme="minorEastAsia"/>
+        </w:rPr>
+        <w:t> : depuis le cartilage cricoïde  jsq L2-L3 (intégralité des pms). Lasers pour matérialiser le zero scan. LS passant par la fourchette sternale et l’apophyse xiphoïde. LT à 10 cm sous la fourchette sternale. LL = mi épaisseur. Acquisition du CT 4D et reconstruction sur 10 phases respi + CT moyenné correspondant à la moyenne des 10 phases.</w:t>
       </w:r>
     </w:p>
     <w:p>
@@ -3572,41 +3058,13 @@
         <w:rPr>
           <w:rFonts w:eastAsiaTheme="minorEastAsia"/>
         </w:rPr>
-        <w:t xml:space="preserve">Technique VMAT. 1 </w:t>
-      </w:r>
-      <w:proofErr w:type="spellStart"/>
-      <w:r>
-        <w:rPr>
-          <w:rFonts w:eastAsiaTheme="minorEastAsia"/>
-        </w:rPr>
-        <w:t>fsc</w:t>
-      </w:r>
-      <w:proofErr w:type="spellEnd"/>
-      <w:r>
-        <w:rPr>
-          <w:rFonts w:eastAsiaTheme="minorEastAsia"/>
-        </w:rPr>
-        <w:t xml:space="preserve"> hémi-arc (182° à 22°) avec imagerie intra-fraction, X6 ou X6FFF en fonction de la prescription.</w:t>
-      </w:r>
-      <w:r>
-        <w:rPr>
-          <w:rFonts w:eastAsiaTheme="minorEastAsia"/>
-        </w:rPr>
-        <w:t xml:space="preserve"> Interpolation tous les 2° pour améliorer cohérence calcul-mesure. Débit de dose choisi par le séquenceur. Grille de calcul 0,2x0</w:t>
-      </w:r>
-      <w:proofErr w:type="gramStart"/>
-      <w:r>
-        <w:rPr>
-          <w:rFonts w:eastAsiaTheme="minorEastAsia"/>
-        </w:rPr>
-        <w:t>,2x0,2</w:t>
-      </w:r>
-      <w:proofErr w:type="gramEnd"/>
-      <w:r>
-        <w:rPr>
-          <w:rFonts w:eastAsiaTheme="minorEastAsia"/>
-        </w:rPr>
-        <w:t xml:space="preserve"> englobant tous les OAR.</w:t>
+        <w:t>Technique VMAT. 1 fsc hémi-arc (182° à 22°) avec imagerie intra-fraction, X6 ou X6FFF en fonction de la prescription.</w:t>
+      </w:r>
+      <w:r>
+        <w:rPr>
+          <w:rFonts w:eastAsiaTheme="minorEastAsia"/>
+        </w:rPr>
+        <w:t xml:space="preserve"> Interpolation tous les 2° pour améliorer cohérence calcul-mesure. Débit de dose choisi par le séquenceur. Grille de calcul 0,2x0,2x0,2 englobant tous les OAR.</w:t>
       </w:r>
     </w:p>
     <w:p>
@@ -3660,19 +3118,11 @@
           <w:rFonts w:eastAsiaTheme="minorEastAsia"/>
         </w:rPr>
       </w:pPr>
-      <w:proofErr w:type="spellStart"/>
-      <w:r>
-        <w:rPr>
-          <w:rFonts w:eastAsiaTheme="minorEastAsia"/>
-        </w:rPr>
-        <w:t>Pms</w:t>
-      </w:r>
-      <w:proofErr w:type="spellEnd"/>
-      <w:r>
-        <w:rPr>
-          <w:rFonts w:eastAsiaTheme="minorEastAsia"/>
-        </w:rPr>
-        <w:t xml:space="preserve"> V20 &lt; 30%, V30&lt;20%, V5&lt;65%</w:t>
+      <w:r>
+        <w:rPr>
+          <w:rFonts w:eastAsiaTheme="minorEastAsia"/>
+        </w:rPr>
+        <w:t>Pms V20 &lt; 30%, V30&lt;20%, V5&lt;65%</w:t>
       </w:r>
     </w:p>
     <w:p>
@@ -3708,21 +3158,7 @@
         <w:rPr>
           <w:rFonts w:eastAsiaTheme="minorEastAsia"/>
         </w:rPr>
-        <w:t xml:space="preserve">Moelle épinière </w:t>
-      </w:r>
-      <w:proofErr w:type="spellStart"/>
-      <w:r>
-        <w:rPr>
-          <w:rFonts w:eastAsiaTheme="minorEastAsia"/>
-        </w:rPr>
-        <w:t>Dmax</w:t>
-      </w:r>
-      <w:proofErr w:type="spellEnd"/>
-      <w:r>
-        <w:rPr>
-          <w:rFonts w:eastAsiaTheme="minorEastAsia"/>
-        </w:rPr>
-        <w:t xml:space="preserve"> &lt; 45 Gy sur 2% du volume</w:t>
+        <w:t>Moelle épinière Dmax &lt; 45 Gy sur 2% du volume</w:t>
       </w:r>
     </w:p>
     <w:p>
@@ -3741,21 +3177,7 @@
           <w:rFonts w:eastAsiaTheme="minorEastAsia"/>
         </w:rPr>
         <w:lastRenderedPageBreak/>
-        <w:t xml:space="preserve">Œsophage </w:t>
-      </w:r>
-      <w:proofErr w:type="spellStart"/>
-      <w:r>
-        <w:rPr>
-          <w:rFonts w:eastAsiaTheme="minorEastAsia"/>
-        </w:rPr>
-        <w:t>Dmoy</w:t>
-      </w:r>
-      <w:proofErr w:type="spellEnd"/>
-      <w:r>
-        <w:rPr>
-          <w:rFonts w:eastAsiaTheme="minorEastAsia"/>
-        </w:rPr>
-        <w:t xml:space="preserve"> &lt; 32 Gy</w:t>
+        <w:t>Œsophage Dmoy &lt; 32 Gy</w:t>
       </w:r>
     </w:p>
     <w:p>
@@ -3797,47 +3219,11 @@
           <w:rFonts w:eastAsiaTheme="minorEastAsia"/>
         </w:rPr>
       </w:pPr>
-      <w:proofErr w:type="spellStart"/>
-      <w:r>
-        <w:rPr>
-          <w:rFonts w:eastAsiaTheme="minorEastAsia"/>
-        </w:rPr>
-        <w:t>Pencil</w:t>
-      </w:r>
-      <w:proofErr w:type="spellEnd"/>
-      <w:r>
-        <w:rPr>
-          <w:rFonts w:eastAsiaTheme="minorEastAsia"/>
-        </w:rPr>
-        <w:t xml:space="preserve"> </w:t>
-      </w:r>
-      <w:proofErr w:type="spellStart"/>
-      <w:r>
-        <w:rPr>
-          <w:rFonts w:eastAsiaTheme="minorEastAsia"/>
-        </w:rPr>
-        <w:t>beam</w:t>
-      </w:r>
-      <w:proofErr w:type="spellEnd"/>
-      <w:r>
-        <w:rPr>
-          <w:rFonts w:eastAsiaTheme="minorEastAsia"/>
-        </w:rPr>
-        <w:t xml:space="preserve"> : </w:t>
-      </w:r>
-      <w:proofErr w:type="spellStart"/>
-      <w:r>
-        <w:rPr>
-          <w:rFonts w:eastAsiaTheme="minorEastAsia"/>
-        </w:rPr>
-        <w:t>algo</w:t>
-      </w:r>
-      <w:proofErr w:type="spellEnd"/>
-      <w:r>
-        <w:rPr>
-          <w:rFonts w:eastAsiaTheme="minorEastAsia"/>
-        </w:rPr>
-        <w:t xml:space="preserve"> de type A : ne prend pas en compte les dimensions latérales des hétéro</w:t>
+      <w:r>
+        <w:rPr>
+          <w:rFonts w:eastAsiaTheme="minorEastAsia"/>
+        </w:rPr>
+        <w:t>Pencil beam : algo de type A : ne prend pas en compte les dimensions latérales des hétéro</w:t>
       </w:r>
       <w:r>
         <w:rPr>
@@ -3849,78 +3235,22 @@
         <w:rPr>
           <w:rFonts w:eastAsiaTheme="minorEastAsia"/>
         </w:rPr>
-        <w:t xml:space="preserve"> dans l’air donc va surestimer la dose réellement déposée. Du </w:t>
-      </w:r>
-      <w:proofErr w:type="spellStart"/>
-      <w:r>
-        <w:rPr>
-          <w:rFonts w:eastAsiaTheme="minorEastAsia"/>
-        </w:rPr>
-        <w:t>cp</w:t>
-      </w:r>
-      <w:proofErr w:type="spellEnd"/>
-      <w:r>
-        <w:rPr>
-          <w:rFonts w:eastAsiaTheme="minorEastAsia"/>
-        </w:rPr>
-        <w:t xml:space="preserve"> +++ d’UM avec l’</w:t>
-      </w:r>
-      <w:proofErr w:type="spellStart"/>
-      <w:r>
-        <w:rPr>
-          <w:rFonts w:eastAsiaTheme="minorEastAsia"/>
-        </w:rPr>
-        <w:t>algo</w:t>
-      </w:r>
-      <w:proofErr w:type="spellEnd"/>
-      <w:r>
-        <w:rPr>
-          <w:rFonts w:eastAsiaTheme="minorEastAsia"/>
-        </w:rPr>
-        <w:t xml:space="preserve"> de type B. gradient plus resserré avec type A ?</w:t>
-      </w:r>
-    </w:p>
-    <w:p>
-      <w:pPr>
-        <w:pStyle w:val="Paragraphedeliste"/>
-        <w:jc w:val="both"/>
-        <w:rPr>
-          <w:rFonts w:eastAsiaTheme="minorEastAsia"/>
-        </w:rPr>
-      </w:pPr>
-      <w:r>
-        <w:rPr>
-          <w:rFonts w:eastAsiaTheme="minorEastAsia"/>
-        </w:rPr>
-        <w:t xml:space="preserve">Si on se place dans une mise en routine de cette technique pour le poumon, on utilisera un fantôme hétérogène type CIRS Thorax avec des films </w:t>
-      </w:r>
-      <w:proofErr w:type="spellStart"/>
-      <w:r>
-        <w:rPr>
-          <w:rFonts w:eastAsiaTheme="minorEastAsia"/>
-        </w:rPr>
-        <w:t>radiochromiques</w:t>
-      </w:r>
-      <w:proofErr w:type="spellEnd"/>
-      <w:r>
-        <w:rPr>
-          <w:rFonts w:eastAsiaTheme="minorEastAsia"/>
-        </w:rPr>
-        <w:t>. La cohérence calcul-mesure sera meilleure avec l’</w:t>
-      </w:r>
-      <w:proofErr w:type="spellStart"/>
-      <w:r>
-        <w:rPr>
-          <w:rFonts w:eastAsiaTheme="minorEastAsia"/>
-        </w:rPr>
-        <w:t>algo</w:t>
-      </w:r>
-      <w:proofErr w:type="spellEnd"/>
-      <w:r>
-        <w:rPr>
-          <w:rFonts w:eastAsiaTheme="minorEastAsia"/>
-        </w:rPr>
-        <w:t xml:space="preserve"> de type B.</w:t>
+        <w:t xml:space="preserve"> dans l’air donc va surestimer la dose réellement déposée. Du cp +++ d’UM avec l’algo de type B. gradient plus resserré avec type A ?</w:t>
+      </w:r>
+    </w:p>
+    <w:p>
+      <w:pPr>
+        <w:pStyle w:val="Paragraphedeliste"/>
+        <w:jc w:val="both"/>
+        <w:rPr>
+          <w:rFonts w:eastAsiaTheme="minorEastAsia"/>
+        </w:rPr>
+      </w:pPr>
+      <w:r>
+        <w:rPr>
+          <w:rFonts w:eastAsiaTheme="minorEastAsia"/>
+        </w:rPr>
+        <w:t>Si on se place dans une mise en routine de cette technique pour le poumon, on utilisera un fantôme hétérogène type CIRS Thorax avec des films radiochromiques. La cohérence calcul-mesure sera meilleure avec l’algo de type B.</w:t>
       </w:r>
     </w:p>
     <w:p>
@@ -4019,21 +3349,7 @@
         <w:rPr>
           <w:rFonts w:eastAsiaTheme="minorEastAsia"/>
         </w:rPr>
-        <w:t xml:space="preserve">Kerma dans l’air à l’entrée : </w:t>
-      </w:r>
-      <w:proofErr w:type="spellStart"/>
-      <w:r>
-        <w:rPr>
-          <w:rFonts w:eastAsiaTheme="minorEastAsia"/>
-        </w:rPr>
-        <w:t>Kair</w:t>
-      </w:r>
-      <w:proofErr w:type="spellEnd"/>
-      <w:r>
-        <w:rPr>
-          <w:rFonts w:eastAsiaTheme="minorEastAsia"/>
-        </w:rPr>
-        <w:t xml:space="preserve"> </w:t>
+        <w:t xml:space="preserve">Kerma dans l’air à l’entrée : Kair </w:t>
       </w:r>
       <w:r>
         <w:rPr>
@@ -4045,21 +3361,7 @@
         <w:rPr>
           <w:rFonts w:eastAsiaTheme="minorEastAsia"/>
         </w:rPr>
-        <w:t xml:space="preserve"> 10 </w:t>
-      </w:r>
-      <w:proofErr w:type="spellStart"/>
-      <w:r>
-        <w:rPr>
-          <w:rFonts w:eastAsiaTheme="minorEastAsia"/>
-        </w:rPr>
-        <w:t>mGy</w:t>
-      </w:r>
-      <w:proofErr w:type="spellEnd"/>
-      <w:r>
-        <w:rPr>
-          <w:rFonts w:eastAsiaTheme="minorEastAsia"/>
-        </w:rPr>
-        <w:t xml:space="preserve">. </w:t>
+        <w:t xml:space="preserve"> 10 mGy. </w:t>
       </w:r>
       <w:r>
         <w:rPr>
@@ -4093,21 +3395,7 @@
         <w:rPr>
           <w:rFonts w:eastAsiaTheme="minorEastAsia"/>
         </w:rPr>
-        <w:t>KASE * g * s * c (</w:t>
-      </w:r>
-      <w:proofErr w:type="spellStart"/>
-      <w:r>
-        <w:rPr>
-          <w:rFonts w:eastAsiaTheme="minorEastAsia"/>
-        </w:rPr>
-        <w:t>mGy</w:t>
-      </w:r>
-      <w:proofErr w:type="spellEnd"/>
-      <w:r>
-        <w:rPr>
-          <w:rFonts w:eastAsiaTheme="minorEastAsia"/>
-        </w:rPr>
-        <w:t>)</w:t>
+        <w:t>KASE * g * s * c (mGy)</w:t>
       </w:r>
     </w:p>
     <w:p>
@@ -4130,21 +3418,7 @@
           <w:rFonts w:eastAsiaTheme="minorEastAsia"/>
         </w:rPr>
         <w:tab/>
-        <w:t>KASE : Kerma dans l’air à la surface d’entrée (</w:t>
-      </w:r>
-      <w:proofErr w:type="spellStart"/>
-      <w:r>
-        <w:rPr>
-          <w:rFonts w:eastAsiaTheme="minorEastAsia"/>
-        </w:rPr>
-        <w:t>mGy</w:t>
-      </w:r>
-      <w:proofErr w:type="spellEnd"/>
-      <w:r>
-        <w:rPr>
-          <w:rFonts w:eastAsiaTheme="minorEastAsia"/>
-        </w:rPr>
-        <w:t>), g : facteur lié à la transmission des RX à travers le sein (dépend de la CDA et de l’épaisseur de sein comprimé), s : influence de la qualité du faisceau, c : facteur prenant compte de la composition du sein en fonction de l’épaisseur comprimée (rapport tissu glandulaire/graisseux)</w:t>
+        <w:t>KASE : Kerma dans l’air à la surface d’entrée (mGy), g : facteur lié à la transmission des RX à travers le sein (dépend de la CDA et de l’épaisseur de sein comprimé), s : influence de la qualité du faisceau, c : facteur prenant compte de la composition du sein en fonction de l’épaisseur comprimée (rapport tissu glandulaire/graisseux)</w:t>
       </w:r>
     </w:p>
     <w:p>
@@ -4173,30 +3447,8 @@
         <w:rPr>
           <w:rFonts w:eastAsiaTheme="minorEastAsia"/>
         </w:rPr>
-        <w:t xml:space="preserve">Pour un sein d’épaisseur 4,5 cm : De = 4,5 </w:t>
-      </w:r>
-      <w:proofErr w:type="spellStart"/>
-      <w:r>
-        <w:rPr>
-          <w:rFonts w:eastAsiaTheme="minorEastAsia"/>
-        </w:rPr>
-        <w:t>mGy</w:t>
-      </w:r>
-      <w:proofErr w:type="spellEnd"/>
-      <w:r>
-        <w:rPr>
-          <w:rFonts w:eastAsiaTheme="minorEastAsia"/>
-        </w:rPr>
-        <w:t xml:space="preserve">, DGM = 1,8 </w:t>
-      </w:r>
-      <w:proofErr w:type="spellStart"/>
-      <w:r>
-        <w:rPr>
-          <w:rFonts w:eastAsiaTheme="minorEastAsia"/>
-        </w:rPr>
-        <w:t>mGy</w:t>
-      </w:r>
-      <w:proofErr w:type="spellEnd"/>
+        <w:t>Pour un sein d’épaisseur 4,5 cm : De = 4,5 mGy, DGM = 1,8 mGy</w:t>
+      </w:r>
     </w:p>
     <w:p>
       <w:pPr>
@@ -4330,79 +3582,37 @@
         <w:rPr>
           <w:rFonts w:eastAsiaTheme="minorEastAsia"/>
         </w:rPr>
-        <w:t xml:space="preserve">Sein graisseux &lt; 4 cm (anode Mo + filtre 0,03 mm Mo, 24-26 </w:t>
-      </w:r>
-      <w:proofErr w:type="spellStart"/>
-      <w:r>
-        <w:rPr>
-          <w:rFonts w:eastAsiaTheme="minorEastAsia"/>
-        </w:rPr>
-        <w:t>kVp</w:t>
-      </w:r>
-      <w:proofErr w:type="spellEnd"/>
-      <w:r>
-        <w:rPr>
-          <w:rFonts w:eastAsiaTheme="minorEastAsia"/>
-        </w:rPr>
-        <w:t>)</w:t>
-      </w:r>
-    </w:p>
-    <w:p>
-      <w:pPr>
-        <w:pStyle w:val="Paragraphedeliste"/>
-        <w:jc w:val="both"/>
-        <w:rPr>
-          <w:rFonts w:eastAsiaTheme="minorEastAsia"/>
-        </w:rPr>
-      </w:pPr>
-      <w:r>
-        <w:rPr>
-          <w:rFonts w:eastAsiaTheme="minorEastAsia"/>
-        </w:rPr>
-        <w:t xml:space="preserve">Sein glandulaire de 5 à 7 cm (anode Mo + filtre 0,03 mm Mo, 27-31 </w:t>
-      </w:r>
-      <w:proofErr w:type="spellStart"/>
-      <w:r>
-        <w:rPr>
-          <w:rFonts w:eastAsiaTheme="minorEastAsia"/>
-        </w:rPr>
-        <w:t>kVp</w:t>
-      </w:r>
-      <w:proofErr w:type="spellEnd"/>
-      <w:r>
-        <w:rPr>
-          <w:rFonts w:eastAsiaTheme="minorEastAsia"/>
-        </w:rPr>
-        <w:t>)</w:t>
-      </w:r>
-    </w:p>
-    <w:p>
-      <w:pPr>
-        <w:pStyle w:val="Paragraphedeliste"/>
-        <w:jc w:val="both"/>
-        <w:rPr>
-          <w:rFonts w:eastAsiaTheme="minorEastAsia"/>
-        </w:rPr>
-      </w:pPr>
-      <w:r>
-        <w:rPr>
-          <w:rFonts w:eastAsiaTheme="minorEastAsia"/>
-        </w:rPr>
-        <w:t xml:space="preserve">Sein épais &gt; 7 cm (anode Rh + filtre 0,025 </w:t>
-      </w:r>
-      <w:proofErr w:type="spellStart"/>
-      <w:r>
-        <w:rPr>
-          <w:rFonts w:eastAsiaTheme="minorEastAsia"/>
-        </w:rPr>
-        <w:t>mmRh</w:t>
-      </w:r>
-      <w:proofErr w:type="spellEnd"/>
-      <w:r>
-        <w:rPr>
-          <w:rFonts w:eastAsiaTheme="minorEastAsia"/>
-        </w:rPr>
-        <w:t>)</w:t>
+        <w:t>Sein graisseux &lt; 4 cm (anode Mo + filtre 0,03 mm Mo, 24-26 kVp)</w:t>
+      </w:r>
+    </w:p>
+    <w:p>
+      <w:pPr>
+        <w:pStyle w:val="Paragraphedeliste"/>
+        <w:jc w:val="both"/>
+        <w:rPr>
+          <w:rFonts w:eastAsiaTheme="minorEastAsia"/>
+        </w:rPr>
+      </w:pPr>
+      <w:r>
+        <w:rPr>
+          <w:rFonts w:eastAsiaTheme="minorEastAsia"/>
+        </w:rPr>
+        <w:t>Sein glandulaire de 5 à 7 cm (anode Mo + filtre 0,03 mm Mo, 27-31 kVp)</w:t>
+      </w:r>
+    </w:p>
+    <w:p>
+      <w:pPr>
+        <w:pStyle w:val="Paragraphedeliste"/>
+        <w:jc w:val="both"/>
+        <w:rPr>
+          <w:rFonts w:eastAsiaTheme="minorEastAsia"/>
+        </w:rPr>
+      </w:pPr>
+      <w:r>
+        <w:rPr>
+          <w:rFonts w:eastAsiaTheme="minorEastAsia"/>
+        </w:rPr>
+        <w:t>Sein épais &gt; 7 cm (anode Rh + filtre 0,025 mmRh)</w:t>
       </w:r>
       <w:r>
         <w:rPr>
@@ -4529,21 +3739,7 @@
         <w:rPr>
           <w:rFonts w:eastAsiaTheme="minorEastAsia"/>
         </w:rPr>
-        <w:t xml:space="preserve">Objectif : vérifier la constance des paramètres d’acquisition en mode automatique (kV et </w:t>
-      </w:r>
-      <w:proofErr w:type="spellStart"/>
-      <w:r>
-        <w:rPr>
-          <w:rFonts w:eastAsiaTheme="minorEastAsia"/>
-        </w:rPr>
-        <w:t>mAs</w:t>
-      </w:r>
-      <w:proofErr w:type="spellEnd"/>
-      <w:r>
-        <w:rPr>
-          <w:rFonts w:eastAsiaTheme="minorEastAsia"/>
-        </w:rPr>
-        <w:t>)</w:t>
+        <w:t>Objectif : vérifier la constance des paramètres d’acquisition en mode automatique (kV et mAs)</w:t>
       </w:r>
     </w:p>
     <w:p>
@@ -4578,19 +3774,11 @@
           <w:rFonts w:eastAsiaTheme="minorEastAsia"/>
         </w:rPr>
       </w:pPr>
-      <w:proofErr w:type="spellStart"/>
-      <w:r>
-        <w:rPr>
-          <w:rFonts w:eastAsiaTheme="minorEastAsia"/>
-        </w:rPr>
-        <w:t>Exposeur</w:t>
-      </w:r>
-      <w:proofErr w:type="spellEnd"/>
-      <w:r>
-        <w:rPr>
-          <w:rFonts w:eastAsiaTheme="minorEastAsia"/>
-        </w:rPr>
-        <w:t xml:space="preserve"> automatique</w:t>
+      <w:r>
+        <w:rPr>
+          <w:rFonts w:eastAsiaTheme="minorEastAsia"/>
+        </w:rPr>
+        <w:t>Exposeur automatique</w:t>
       </w:r>
     </w:p>
     <w:p>
@@ -4710,49 +3898,7 @@
         <w:rPr>
           <w:rFonts w:eastAsiaTheme="minorEastAsia"/>
         </w:rPr>
-        <w:t xml:space="preserve"> En mode manuel et sans plaque de compression, on expose 10 fois 40 mm de PMMA, avec une qualité de faisceau fixe (</w:t>
-      </w:r>
-      <w:proofErr w:type="spellStart"/>
-      <w:r>
-        <w:rPr>
-          <w:rFonts w:eastAsiaTheme="minorEastAsia"/>
-        </w:rPr>
-        <w:t>kVp</w:t>
-      </w:r>
-      <w:proofErr w:type="spellEnd"/>
-      <w:r>
-        <w:rPr>
-          <w:rFonts w:eastAsiaTheme="minorEastAsia"/>
-        </w:rPr>
-        <w:t xml:space="preserve"> et anode/filtration) en faisant varier la charge à chaque exposition. Les 10 valeurs de </w:t>
-      </w:r>
-      <w:proofErr w:type="spellStart"/>
-      <w:r>
-        <w:rPr>
-          <w:rFonts w:eastAsiaTheme="minorEastAsia"/>
-        </w:rPr>
-        <w:t>mAs</w:t>
-      </w:r>
-      <w:proofErr w:type="spellEnd"/>
-      <w:r>
-        <w:rPr>
-          <w:rFonts w:eastAsiaTheme="minorEastAsia"/>
-        </w:rPr>
-        <w:t xml:space="preserve"> doivent couvrir la gamme de 1/10 à 5 fois la valeur de </w:t>
-      </w:r>
-      <w:proofErr w:type="spellStart"/>
-      <w:r>
-        <w:rPr>
-          <w:rFonts w:eastAsiaTheme="minorEastAsia"/>
-        </w:rPr>
-        <w:t>mAs</w:t>
-      </w:r>
-      <w:proofErr w:type="spellEnd"/>
-      <w:r>
-        <w:rPr>
-          <w:rFonts w:eastAsiaTheme="minorEastAsia"/>
-        </w:rPr>
-        <w:t xml:space="preserve"> de l’exposition de routine avec cette qualité de faisceau.</w:t>
+        <w:t xml:space="preserve"> En mode manuel et sans plaque de compression, on expose 10 fois 40 mm de PMMA, avec une qualité de faisceau fixe (kVp et anode/filtration) en faisant varier la charge à chaque exposition. Les 10 valeurs de mAs doivent couvrir la gamme de 1/10 à 5 fois la valeur de mAs de l’exposition de routine avec cette qualité de faisceau.</w:t>
       </w:r>
       <w:r>
         <w:rPr>
@@ -4764,16 +3910,8 @@
         <w:rPr>
           <w:rFonts w:eastAsiaTheme="minorEastAsia"/>
         </w:rPr>
-        <w:t xml:space="preserve"> Une ROI standard est </w:t>
-      </w:r>
-      <w:proofErr w:type="gramStart"/>
-      <w:r>
-        <w:rPr>
-          <w:rFonts w:eastAsiaTheme="minorEastAsia"/>
-        </w:rPr>
-        <w:t>tracée</w:t>
-      </w:r>
-      <w:proofErr w:type="gramEnd"/>
+        <w:t xml:space="preserve"> Une ROI standard est tracée</w:t>
+      </w:r>
       <w:r>
         <w:rPr>
           <w:rFonts w:eastAsiaTheme="minorEastAsia"/>
@@ -4960,16 +4098,8 @@
         <w:rPr>
           <w:rFonts w:eastAsiaTheme="minorEastAsia"/>
         </w:rPr>
-        <w:t xml:space="preserve">Schéma fait main d’un </w:t>
-      </w:r>
-      <w:proofErr w:type="spellStart"/>
-      <w:r>
-        <w:rPr>
-          <w:rFonts w:eastAsiaTheme="minorEastAsia"/>
-        </w:rPr>
-        <w:t>activimètre</w:t>
-      </w:r>
-      <w:proofErr w:type="spellEnd"/>
+        <w:t>Schéma fait main d’un activimètre</w:t>
+      </w:r>
     </w:p>
     <w:p>
       <w:pPr>
@@ -5081,35 +4211,7 @@
         <w:rPr>
           <w:rFonts w:eastAsiaTheme="minorEastAsia"/>
         </w:rPr>
-        <w:t>(</w:t>
-      </w:r>
-      <w:proofErr w:type="spellStart"/>
-      <w:r>
-        <w:rPr>
-          <w:rFonts w:eastAsiaTheme="minorEastAsia"/>
-        </w:rPr>
-        <w:t>Déf</w:t>
-      </w:r>
-      <w:proofErr w:type="spellEnd"/>
-      <w:r>
-        <w:rPr>
-          <w:rFonts w:eastAsiaTheme="minorEastAsia"/>
-        </w:rPr>
-        <w:t xml:space="preserve"> étalonnage SFPM : ensemble des opérations établissant, dans des conditions spécifiées, la relation entre la valeur indiquée par un </w:t>
-      </w:r>
-      <w:proofErr w:type="spellStart"/>
-      <w:r>
-        <w:rPr>
-          <w:rFonts w:eastAsiaTheme="minorEastAsia"/>
-        </w:rPr>
-        <w:t>activimètre</w:t>
-      </w:r>
-      <w:proofErr w:type="spellEnd"/>
-      <w:r>
-        <w:rPr>
-          <w:rFonts w:eastAsiaTheme="minorEastAsia"/>
-        </w:rPr>
-        <w:t xml:space="preserve"> et la valeur correspondante de l’activité d’une source étalon.</w:t>
+        <w:t>(Déf étalonnage SFPM : ensemble des opérations établissant, dans des conditions spécifiées, la relation entre la valeur indiquée par un activimètre et la valeur correspondante de l’activité d’une source étalon.</w:t>
       </w:r>
       <w:r>
         <w:rPr>
@@ -5147,11 +4249,11 @@
         <w:tblLook w:val="04A0" w:firstRow="1" w:lastRow="0" w:firstColumn="1" w:lastColumn="0" w:noHBand="0" w:noVBand="1"/>
       </w:tblPr>
       <w:tblGrid>
-        <w:gridCol w:w="1602"/>
-        <w:gridCol w:w="1644"/>
-        <w:gridCol w:w="1281"/>
-        <w:gridCol w:w="1613"/>
-        <w:gridCol w:w="1482"/>
+        <w:gridCol w:w="1451"/>
+        <w:gridCol w:w="1546"/>
+        <w:gridCol w:w="1620"/>
+        <w:gridCol w:w="1459"/>
+        <w:gridCol w:w="1546"/>
       </w:tblGrid>
       <w:tr>
         <w:tc>
@@ -5300,14 +4402,14 @@
               <w:rPr>
                 <w:rFonts w:eastAsiaTheme="minorEastAsia"/>
               </w:rPr>
-              <w:t xml:space="preserve">Vérifier la capacité de l’instrument de mesure à fournir un résultat lié à la grandeur à mesurer par un facteur de proportionnalité constant et </w:t>
+              <w:t xml:space="preserve">Vérifier la capacité de l’instrument de mesure à fournir un résultat lié à la grandeur à mesurer par un facteur de proportionnalité constant et indépendant </w:t>
             </w:r>
             <w:r>
               <w:rPr>
                 <w:rFonts w:eastAsiaTheme="minorEastAsia"/>
               </w:rPr>
               <w:lastRenderedPageBreak/>
-              <w:t>indépendant de cette grandeur.</w:t>
+              <w:t>de cette grandeur.</w:t>
             </w:r>
           </w:p>
         </w:tc>
@@ -5330,99 +4432,77 @@
                 <w:rFonts w:eastAsiaTheme="minorEastAsia"/>
               </w:rPr>
               <w:lastRenderedPageBreak/>
-              <w:t xml:space="preserve">Mesurer l’échantillon à intervalle régulier que l’on laisse décroître jusqu’à l’activité la plus faible mesurée. </w:t>
+              <w:t>Mesurer l’échantillon à intervalle régulier que l’on laisse décroître jusqu’à l’activité la plus faible mesurée. Au mo</w:t>
+            </w:r>
+            <w:r>
+              <w:rPr>
+                <w:rFonts w:eastAsiaTheme="minorEastAsia"/>
+              </w:rPr>
+              <w:t>ins 10 points de mesure.</w:t>
+            </w:r>
+          </w:p>
+        </w:tc>
+        <w:tc>
+          <w:tcPr>
+            <w:tcW w:w="1813" w:type="dxa"/>
+            <w:vAlign w:val="center"/>
+          </w:tcPr>
+          <w:p>
+            <w:pPr>
+              <w:pStyle w:val="Paragraphedeliste"/>
+              <w:ind w:left="0"/>
+              <w:jc w:val="center"/>
+              <w:rPr>
+                <w:rFonts w:eastAsiaTheme="minorEastAsia"/>
+              </w:rPr>
+            </w:pPr>
+            <w:r>
+              <w:rPr>
+                <w:rFonts w:eastAsiaTheme="minorEastAsia"/>
+              </w:rPr>
+              <w:t xml:space="preserve">Echantillon de </w:t>
+            </w:r>
+            <w:r>
+              <w:rPr>
+                <w:rFonts w:eastAsiaTheme="minorEastAsia"/>
+                <w:vertAlign w:val="superscript"/>
+              </w:rPr>
+              <w:t>99m</w:t>
+            </w:r>
+            <w:r>
+              <w:rPr>
+                <w:rFonts w:eastAsiaTheme="minorEastAsia"/>
+              </w:rPr>
+              <w:t>Tc avec l’activité la plus élevée habituellement mesurée</w:t>
+            </w:r>
+          </w:p>
+        </w:tc>
+        <w:tc>
+          <w:tcPr>
+            <w:tcW w:w="1813" w:type="dxa"/>
+            <w:vAlign w:val="center"/>
+          </w:tcPr>
+          <w:p>
+            <w:pPr>
+              <w:pStyle w:val="Paragraphedeliste"/>
+              <w:ind w:left="0"/>
+              <w:jc w:val="center"/>
+              <w:rPr>
+                <w:rFonts w:eastAsiaTheme="minorEastAsia"/>
+              </w:rPr>
+            </w:pPr>
+            <w:r>
+              <w:rPr>
+                <w:rFonts w:eastAsiaTheme="minorEastAsia"/>
+              </w:rPr>
+              <w:t xml:space="preserve">L’activimètre étant étalonné pour chacun des radionucléides à une valeur d’activité donnée, il faut vérifier que l’étalonnage est toujours valable à </w:t>
             </w:r>
             <w:r>
               <w:rPr>
                 <w:rFonts w:eastAsiaTheme="minorEastAsia"/>
               </w:rPr>
               <w:lastRenderedPageBreak/>
-              <w:t>Au mo</w:t>
-            </w:r>
-            <w:r>
-              <w:rPr>
-                <w:rFonts w:eastAsiaTheme="minorEastAsia"/>
-              </w:rPr>
-              <w:t>ins 10 points de mesure.</w:t>
-            </w:r>
-          </w:p>
-        </w:tc>
-        <w:tc>
-          <w:tcPr>
-            <w:tcW w:w="1813" w:type="dxa"/>
-            <w:vAlign w:val="center"/>
-          </w:tcPr>
-          <w:p>
-            <w:pPr>
-              <w:pStyle w:val="Paragraphedeliste"/>
-              <w:ind w:left="0"/>
-              <w:jc w:val="center"/>
-              <w:rPr>
-                <w:rFonts w:eastAsiaTheme="minorEastAsia"/>
-              </w:rPr>
-            </w:pPr>
-            <w:r>
-              <w:rPr>
-                <w:rFonts w:eastAsiaTheme="minorEastAsia"/>
-              </w:rPr>
-              <w:lastRenderedPageBreak/>
-              <w:t xml:space="preserve">Echantillon de </w:t>
-            </w:r>
-            <w:r>
-              <w:rPr>
-                <w:rFonts w:eastAsiaTheme="minorEastAsia"/>
-                <w:vertAlign w:val="superscript"/>
-              </w:rPr>
-              <w:t>99m</w:t>
-            </w:r>
-            <w:r>
-              <w:rPr>
-                <w:rFonts w:eastAsiaTheme="minorEastAsia"/>
-              </w:rPr>
-              <w:t>Tc avec l’activité la plus élevée habituellement mesurée</w:t>
-            </w:r>
-          </w:p>
-        </w:tc>
-        <w:tc>
-          <w:tcPr>
-            <w:tcW w:w="1813" w:type="dxa"/>
-            <w:vAlign w:val="center"/>
-          </w:tcPr>
-          <w:p>
-            <w:pPr>
-              <w:pStyle w:val="Paragraphedeliste"/>
-              <w:ind w:left="0"/>
-              <w:jc w:val="center"/>
-              <w:rPr>
-                <w:rFonts w:eastAsiaTheme="minorEastAsia"/>
-              </w:rPr>
-            </w:pPr>
-            <w:r>
-              <w:rPr>
-                <w:rFonts w:eastAsiaTheme="minorEastAsia"/>
-              </w:rPr>
-              <w:t>L’</w:t>
-            </w:r>
-            <w:proofErr w:type="spellStart"/>
-            <w:r>
-              <w:rPr>
-                <w:rFonts w:eastAsiaTheme="minorEastAsia"/>
-              </w:rPr>
-              <w:t>activimètre</w:t>
-            </w:r>
-            <w:proofErr w:type="spellEnd"/>
-            <w:r>
-              <w:rPr>
-                <w:rFonts w:eastAsiaTheme="minorEastAsia"/>
-              </w:rPr>
-              <w:t xml:space="preserve"> étant étalonné pour chacun des radionucléides à une valeur d’activité donnée, il faut vérifier que l’étalonnage </w:t>
-            </w:r>
-            <w:r>
-              <w:rPr>
-                <w:rFonts w:eastAsiaTheme="minorEastAsia"/>
-              </w:rPr>
-              <w:lastRenderedPageBreak/>
-              <w:t>est toujours valable à d’autres niveaux d’activités et en priorité à celles couramment mesurées</w:t>
+              <w:t>d’autres niveaux d’activités et en priorité à celles couramment mesurées</w:t>
             </w:r>
           </w:p>
         </w:tc>
@@ -5446,16 +4526,9 @@
               <w:rPr>
                 <w:rFonts w:eastAsiaTheme="minorEastAsia"/>
               </w:rPr>
-              <w:t>Volume d’</w:t>
-            </w:r>
-            <w:proofErr w:type="spellStart"/>
-            <w:r>
-              <w:rPr>
-                <w:rFonts w:eastAsiaTheme="minorEastAsia"/>
-              </w:rPr>
-              <w:t>isosenbilité</w:t>
-            </w:r>
-            <w:proofErr w:type="spellEnd"/>
+              <w:lastRenderedPageBreak/>
+              <w:t>Volume d’isosenbilité</w:t>
+            </w:r>
           </w:p>
         </w:tc>
         <w:tc>
@@ -5476,35 +4549,7 @@
               <w:rPr>
                 <w:rFonts w:eastAsiaTheme="minorEastAsia"/>
               </w:rPr>
-              <w:t xml:space="preserve">Les </w:t>
-            </w:r>
-            <w:proofErr w:type="spellStart"/>
-            <w:r>
-              <w:rPr>
-                <w:rFonts w:eastAsiaTheme="minorEastAsia"/>
-              </w:rPr>
-              <w:t>activimètres</w:t>
-            </w:r>
-            <w:proofErr w:type="spellEnd"/>
-            <w:r>
-              <w:rPr>
-                <w:rFonts w:eastAsiaTheme="minorEastAsia"/>
-              </w:rPr>
-              <w:t xml:space="preserve"> ne présentent pas une réponse identique à l’intérieur de tout le volume de détection de la chambre puits. Il est donc défini un volume d’</w:t>
-            </w:r>
-            <w:proofErr w:type="spellStart"/>
-            <w:r>
-              <w:rPr>
-                <w:rFonts w:eastAsiaTheme="minorEastAsia"/>
-              </w:rPr>
-              <w:t>isosensibilité</w:t>
-            </w:r>
-            <w:proofErr w:type="spellEnd"/>
-            <w:r>
-              <w:rPr>
-                <w:rFonts w:eastAsiaTheme="minorEastAsia"/>
-              </w:rPr>
-              <w:t xml:space="preserve"> dans lequel la variation de la source quasi ponctuelle est &lt; 1-2%. L’isocentre est le point donnant le rendement le plus élevé.</w:t>
+              <w:t>Les activimètres ne présentent pas une réponse identique à l’intérieur de tout le volume de détection de la chambre puits. Il est donc défini un volume d’isosensibilité dans lequel la variation de la source quasi ponctuelle est &lt; 1-2%. L’isocentre est le point donnant le rendement le plus élevé.</w:t>
             </w:r>
           </w:p>
         </w:tc>
@@ -5522,8 +4567,6 @@
                 <w:rFonts w:eastAsiaTheme="minorEastAsia"/>
               </w:rPr>
             </w:pPr>
-            <w:bookmarkStart w:id="0" w:name="_GoBack"/>
-            <w:bookmarkEnd w:id="0"/>
           </w:p>
         </w:tc>
         <w:tc>
@@ -5640,14 +4683,7 @@
               <w:rPr>
                 <w:rFonts w:eastAsiaTheme="minorEastAsia"/>
               </w:rPr>
-              <w:t>est placée dans la chambre puits. On effectue un mesurage 30 fois dans la journée, la source étant retirée puis remplacée dans le détecteur à chaque fois. L’écart-</w:t>
-            </w:r>
-            <w:r>
-              <w:rPr>
-                <w:rFonts w:eastAsiaTheme="minorEastAsia"/>
-              </w:rPr>
-              <w:lastRenderedPageBreak/>
-              <w:t>type relatif est calculé sur les 30 mesurages.</w:t>
+              <w:t>est placée dans la chambre puits. On effectue un mesurage 30 fois dans la journée, la source étant retirée puis remplacée dans le détecteur à chaque fois. L’écart-type relatif est calculé sur les 30 mesurages.</w:t>
             </w:r>
           </w:p>
         </w:tc>
@@ -5669,23 +4705,14 @@
               <w:rPr>
                 <w:rFonts w:eastAsiaTheme="minorEastAsia"/>
               </w:rPr>
-              <w:lastRenderedPageBreak/>
               <w:t xml:space="preserve">Source </w:t>
             </w:r>
             <w:r>
               <w:rPr>
                 <w:rFonts w:eastAsiaTheme="minorEastAsia"/>
               </w:rPr>
-              <w:t xml:space="preserve">radioactive de période longue d’activité au moins 40 </w:t>
-            </w:r>
-            <w:proofErr w:type="spellStart"/>
-            <w:r>
-              <w:rPr>
-                <w:rFonts w:eastAsiaTheme="minorEastAsia"/>
-              </w:rPr>
-              <w:t>MBq</w:t>
-            </w:r>
-            <w:proofErr w:type="spellEnd"/>
+              <w:t>radioactive de période longue d’activité au moins 40 MBq</w:t>
+            </w:r>
           </w:p>
         </w:tc>
         <w:tc>
@@ -5758,7 +4785,14 @@
               <w:rPr>
                 <w:rFonts w:eastAsiaTheme="minorEastAsia"/>
               </w:rPr>
-              <w:t>Etroitesse de de l’accord entre les résultats des mesurages successifs dans les conditions de mesures suivantes : (même mode opératoire, même opérateur, même conditions d’utilisation, répétition sur une période de courte durée.</w:t>
+              <w:t xml:space="preserve">Etroitesse de de l’accord </w:t>
+            </w:r>
+            <w:r>
+              <w:rPr>
+                <w:rFonts w:eastAsiaTheme="minorEastAsia"/>
+              </w:rPr>
+              <w:lastRenderedPageBreak/>
+              <w:t>entre les résultats des mesurages successifs dans les conditions de mesures suivantes : (même mode opératoire, même opérateur, même conditions d’utilisation, répétition sur une période de courte durée.</w:t>
             </w:r>
           </w:p>
         </w:tc>
@@ -5780,7 +4814,15 @@
               <w:rPr>
                 <w:rFonts w:eastAsiaTheme="minorEastAsia"/>
               </w:rPr>
-              <w:t>Une source de période radioactive longue et d’activité suffisante est placée dans la chambre à puits. 30 mesurages consécutifs en laissant la source en place dans le puits</w:t>
+              <w:lastRenderedPageBreak/>
+              <w:t xml:space="preserve">Une source de période </w:t>
+            </w:r>
+            <w:r>
+              <w:rPr>
+                <w:rFonts w:eastAsiaTheme="minorEastAsia"/>
+              </w:rPr>
+              <w:lastRenderedPageBreak/>
+              <w:t>radioactive longue et d’activité suffisante est placée dans la chambre à puits. 30 mesurages consécutifs en laissant la source en place dans le puits</w:t>
             </w:r>
           </w:p>
         </w:tc>
@@ -5802,16 +4844,16 @@
               <w:rPr>
                 <w:rFonts w:eastAsiaTheme="minorEastAsia"/>
               </w:rPr>
-              <w:t xml:space="preserve">Source radioactive de période longue d’activité au moins 40 </w:t>
-            </w:r>
-            <w:proofErr w:type="spellStart"/>
-            <w:r>
-              <w:rPr>
-                <w:rFonts w:eastAsiaTheme="minorEastAsia"/>
-              </w:rPr>
-              <w:t>MBq</w:t>
-            </w:r>
-            <w:proofErr w:type="spellEnd"/>
+              <w:lastRenderedPageBreak/>
+              <w:t xml:space="preserve">Source radioactive </w:t>
+            </w:r>
+            <w:r>
+              <w:rPr>
+                <w:rFonts w:eastAsiaTheme="minorEastAsia"/>
+              </w:rPr>
+              <w:lastRenderedPageBreak/>
+              <w:t>de période longue d’activité au moins 40 MBq</w:t>
+            </w:r>
           </w:p>
         </w:tc>
         <w:tc>
@@ -5832,7 +4874,15 @@
               <w:rPr>
                 <w:rFonts w:eastAsiaTheme="minorEastAsia"/>
               </w:rPr>
-              <w:t>Quand tu te fais chier et que t’as rien d’autres à faire</w:t>
+              <w:lastRenderedPageBreak/>
+              <w:t xml:space="preserve">Quand tu te fais chier et </w:t>
+            </w:r>
+            <w:r>
+              <w:rPr>
+                <w:rFonts w:eastAsiaTheme="minorEastAsia"/>
+              </w:rPr>
+              <w:lastRenderedPageBreak/>
+              <w:t>que t’as rien d’autres à faire</w:t>
             </w:r>
           </w:p>
         </w:tc>
@@ -5856,6 +4906,7 @@
               <w:rPr>
                 <w:rFonts w:eastAsiaTheme="minorEastAsia"/>
               </w:rPr>
+              <w:lastRenderedPageBreak/>
               <w:t>Influence du conteneur</w:t>
             </w:r>
           </w:p>
@@ -5874,6 +4925,12 @@
                 <w:rFonts w:eastAsiaTheme="minorEastAsia"/>
               </w:rPr>
             </w:pPr>
+            <w:r>
+              <w:rPr>
+                <w:rFonts w:eastAsiaTheme="minorEastAsia"/>
+              </w:rPr>
+              <w:t>Voir l’impact du conditionnement sur la réponse de l’activimètre</w:t>
+            </w:r>
           </w:p>
         </w:tc>
         <w:tc>
@@ -5890,6 +4947,12 @@
                 <w:rFonts w:eastAsiaTheme="minorEastAsia"/>
               </w:rPr>
             </w:pPr>
+            <w:r>
+              <w:rPr>
+                <w:rFonts w:eastAsiaTheme="minorEastAsia"/>
+              </w:rPr>
+              <w:t>Mesure d’une même activité pour plusieurs conditionnements</w:t>
+            </w:r>
           </w:p>
         </w:tc>
         <w:tc>
@@ -5906,6 +4969,12 @@
                 <w:rFonts w:eastAsiaTheme="minorEastAsia"/>
               </w:rPr>
             </w:pPr>
+            <w:r>
+              <w:rPr>
+                <w:rFonts w:eastAsiaTheme="minorEastAsia"/>
+              </w:rPr>
+              <w:t>OSEF</w:t>
+            </w:r>
           </w:p>
         </w:tc>
         <w:tc>
@@ -5922,10 +4991,356 @@
                 <w:rFonts w:eastAsiaTheme="minorEastAsia"/>
               </w:rPr>
             </w:pPr>
+            <w:r>
+              <w:rPr>
+                <w:rFonts w:eastAsiaTheme="minorEastAsia"/>
+              </w:rPr>
+              <w:t>Trouver un facteur d’étalonnage pour chaque conditionnement en fonction du radionucléide</w:t>
+            </w:r>
           </w:p>
         </w:tc>
       </w:tr>
     </w:tbl>
+    <w:p>
+      <w:pPr>
+        <w:jc w:val="both"/>
+        <w:rPr>
+          <w:rFonts w:eastAsiaTheme="minorEastAsia"/>
+        </w:rPr>
+      </w:pPr>
+    </w:p>
+    <w:p>
+      <w:pPr>
+        <w:pStyle w:val="Paragraphedeliste"/>
+        <w:numPr>
+          <w:ilvl w:val="0"/>
+          <w:numId w:val="7"/>
+        </w:numPr>
+        <w:jc w:val="both"/>
+        <w:rPr>
+          <w:rFonts w:eastAsiaTheme="minorEastAsia"/>
+        </w:rPr>
+      </w:pPr>
+    </w:p>
+    <w:p>
+      <w:pPr>
+        <w:pStyle w:val="Paragraphedeliste"/>
+        <w:numPr>
+          <w:ilvl w:val="1"/>
+          <w:numId w:val="7"/>
+        </w:numPr>
+        <w:jc w:val="both"/>
+        <w:rPr>
+          <w:rFonts w:eastAsiaTheme="minorEastAsia"/>
+        </w:rPr>
+      </w:pPr>
+      <w:r>
+        <w:rPr>
+          <w:rFonts w:eastAsiaTheme="minorEastAsia"/>
+        </w:rPr>
+        <w:t>Activité (MBq), poids (kg) et taille (cm). 30 patients pour 2 examens (30/examen) par an.</w:t>
+      </w:r>
+    </w:p>
+    <w:p>
+      <w:pPr>
+        <w:pStyle w:val="Paragraphedeliste"/>
+        <w:numPr>
+          <w:ilvl w:val="1"/>
+          <w:numId w:val="7"/>
+        </w:numPr>
+        <w:jc w:val="both"/>
+        <w:rPr>
+          <w:rFonts w:eastAsiaTheme="minorEastAsia"/>
+        </w:rPr>
+      </w:pPr>
+      <w:r>
+        <w:rPr>
+          <w:rFonts w:eastAsiaTheme="minorEastAsia"/>
+        </w:rPr>
+        <w:t>Enfants ++ sensibles aux rayonnements ionisants. Ratio radiosensibilité de l’enfant / espérance de vie augmente. ++ de risque théorique de cancer radio</w:t>
+      </w:r>
+      <w:r>
+        <w:rPr>
+          <w:rFonts w:eastAsiaTheme="minorEastAsia"/>
+        </w:rPr>
+        <w:t>-</w:t>
+      </w:r>
+      <w:r>
+        <w:rPr>
+          <w:rFonts w:eastAsiaTheme="minorEastAsia"/>
+        </w:rPr>
+        <w:t>induits.</w:t>
+      </w:r>
+    </w:p>
+    <w:p>
+      <w:pPr>
+        <w:pStyle w:val="Paragraphedeliste"/>
+        <w:ind w:left="1440"/>
+        <w:jc w:val="both"/>
+        <w:rPr>
+          <w:rFonts w:eastAsiaTheme="minorEastAsia"/>
+        </w:rPr>
+      </w:pPr>
+    </w:p>
+    <w:p>
+      <w:pPr>
+        <w:pStyle w:val="Paragraphedeliste"/>
+        <w:numPr>
+          <w:ilvl w:val="0"/>
+          <w:numId w:val="7"/>
+        </w:numPr>
+        <w:jc w:val="both"/>
+        <w:rPr>
+          <w:rFonts w:eastAsiaTheme="minorEastAsia"/>
+        </w:rPr>
+      </w:pPr>
+    </w:p>
+    <w:p>
+      <w:pPr>
+        <w:pStyle w:val="Paragraphedeliste"/>
+        <w:numPr>
+          <w:ilvl w:val="1"/>
+          <w:numId w:val="7"/>
+        </w:numPr>
+        <w:jc w:val="both"/>
+        <w:rPr>
+          <w:rFonts w:eastAsiaTheme="minorEastAsia"/>
+        </w:rPr>
+      </w:pPr>
+      <w:r>
+        <w:rPr>
+          <w:rFonts w:eastAsiaTheme="minorEastAsia"/>
+        </w:rPr>
+        <w:t>Description du poste de travail (personnes concernées, localisation, disposition)</w:t>
+      </w:r>
+    </w:p>
+    <w:p>
+      <w:pPr>
+        <w:pStyle w:val="Paragraphedeliste"/>
+        <w:ind w:left="1440"/>
+        <w:jc w:val="both"/>
+        <w:rPr>
+          <w:rFonts w:eastAsiaTheme="minorEastAsia"/>
+        </w:rPr>
+      </w:pPr>
+      <w:r>
+        <w:rPr>
+          <w:rFonts w:eastAsiaTheme="minorEastAsia"/>
+        </w:rPr>
+        <w:t>Descriptif du risque radiologique (actes réalisés, tâches)</w:t>
+      </w:r>
+    </w:p>
+    <w:p>
+      <w:pPr>
+        <w:pStyle w:val="Paragraphedeliste"/>
+        <w:ind w:left="1440"/>
+        <w:jc w:val="both"/>
+        <w:rPr>
+          <w:rFonts w:eastAsiaTheme="minorEastAsia"/>
+        </w:rPr>
+      </w:pPr>
+      <w:r>
+        <w:rPr>
+          <w:rFonts w:eastAsiaTheme="minorEastAsia"/>
+        </w:rPr>
+        <w:t>Description du risque radiologique</w:t>
+      </w:r>
+    </w:p>
+    <w:p>
+      <w:pPr>
+        <w:pStyle w:val="Paragraphedeliste"/>
+        <w:ind w:left="1440"/>
+        <w:jc w:val="both"/>
+        <w:rPr>
+          <w:rFonts w:eastAsiaTheme="minorEastAsia"/>
+        </w:rPr>
+      </w:pPr>
+      <w:r>
+        <w:rPr>
+          <w:rFonts w:eastAsiaTheme="minorEastAsia"/>
+        </w:rPr>
+        <w:t>Caractéristiques physico-chimiques des sources de rayonnement (énergie radionucléide, Rayonnement…)</w:t>
+      </w:r>
+    </w:p>
+    <w:p>
+      <w:pPr>
+        <w:pStyle w:val="Paragraphedeliste"/>
+        <w:ind w:left="1440"/>
+        <w:jc w:val="both"/>
+        <w:rPr>
+          <w:rFonts w:eastAsiaTheme="minorEastAsia"/>
+        </w:rPr>
+      </w:pPr>
+      <w:r>
+        <w:rPr>
+          <w:rFonts w:eastAsiaTheme="minorEastAsia"/>
+        </w:rPr>
+        <w:t>Evaluation de l’exposition externe</w:t>
+      </w:r>
+    </w:p>
+    <w:p>
+      <w:pPr>
+        <w:pStyle w:val="Paragraphedeliste"/>
+        <w:ind w:left="1440"/>
+        <w:jc w:val="both"/>
+        <w:rPr>
+          <w:rFonts w:eastAsiaTheme="minorEastAsia"/>
+        </w:rPr>
+      </w:pPr>
+      <w:r>
+        <w:rPr>
+          <w:rFonts w:eastAsiaTheme="minorEastAsia"/>
+        </w:rPr>
+        <w:t>Evaluation de l’exposition interne</w:t>
+      </w:r>
+    </w:p>
+    <w:p>
+      <w:pPr>
+        <w:pStyle w:val="Paragraphedeliste"/>
+        <w:ind w:left="1440"/>
+        <w:jc w:val="both"/>
+        <w:rPr>
+          <w:rFonts w:eastAsiaTheme="minorEastAsia"/>
+        </w:rPr>
+      </w:pPr>
+      <w:r>
+        <w:rPr>
+          <w:rFonts w:eastAsiaTheme="minorEastAsia"/>
+        </w:rPr>
+        <w:t>Retour d’expérience sur les équivalents de dose individuelle</w:t>
+      </w:r>
+    </w:p>
+    <w:p>
+      <w:pPr>
+        <w:pStyle w:val="Paragraphedeliste"/>
+        <w:ind w:left="1440"/>
+        <w:jc w:val="both"/>
+        <w:rPr>
+          <w:rFonts w:eastAsiaTheme="minorEastAsia"/>
+        </w:rPr>
+      </w:pPr>
+      <w:r>
+        <w:rPr>
+          <w:rFonts w:eastAsiaTheme="minorEastAsia"/>
+        </w:rPr>
+        <w:t>Estimation de la dose efficace et extrémité (catégorisation du personnel)</w:t>
+      </w:r>
+    </w:p>
+    <w:p>
+      <w:pPr>
+        <w:pStyle w:val="Paragraphedeliste"/>
+        <w:ind w:left="1440"/>
+        <w:jc w:val="both"/>
+        <w:rPr>
+          <w:rFonts w:eastAsiaTheme="minorEastAsia"/>
+        </w:rPr>
+      </w:pPr>
+    </w:p>
+    <w:p>
+      <w:pPr>
+        <w:pStyle w:val="Paragraphedeliste"/>
+        <w:numPr>
+          <w:ilvl w:val="1"/>
+          <w:numId w:val="7"/>
+        </w:numPr>
+        <w:jc w:val="both"/>
+        <w:rPr>
+          <w:rFonts w:eastAsiaTheme="minorEastAsia"/>
+        </w:rPr>
+      </w:pPr>
+      <w:r>
+        <w:rPr>
+          <w:rFonts w:eastAsiaTheme="minorEastAsia"/>
+        </w:rPr>
+        <w:t>Exposition et contamination interne/externe</w:t>
+      </w:r>
+    </w:p>
+    <w:p>
+      <w:pPr>
+        <w:pStyle w:val="Paragraphedeliste"/>
+        <w:ind w:left="1440"/>
+        <w:jc w:val="both"/>
+        <w:rPr>
+          <w:rFonts w:eastAsiaTheme="minorEastAsia"/>
+        </w:rPr>
+      </w:pPr>
+    </w:p>
+    <w:p>
+      <w:pPr>
+        <w:pStyle w:val="Paragraphedeliste"/>
+        <w:numPr>
+          <w:ilvl w:val="1"/>
+          <w:numId w:val="7"/>
+        </w:numPr>
+        <w:jc w:val="both"/>
+        <w:rPr>
+          <w:rFonts w:eastAsiaTheme="minorEastAsia"/>
+        </w:rPr>
+      </w:pPr>
+      <w:r>
+        <w:rPr>
+          <w:rFonts w:eastAsiaTheme="minorEastAsia"/>
+        </w:rPr>
+        <w:lastRenderedPageBreak/>
+        <w:t>Temps, distance, protection. Doses à proximité des sources manipulées. Utilisation d’un radiamètre pour la mesure des grandeurs opérationnelles (H*10 H*0,07), dosimétrie perso (opérationnelle, passive). Bague</w:t>
+      </w:r>
+    </w:p>
+    <w:p>
+      <w:pPr>
+        <w:pStyle w:val="Paragraphedeliste"/>
+        <w:rPr>
+          <w:rFonts w:eastAsiaTheme="minorEastAsia"/>
+        </w:rPr>
+      </w:pPr>
+    </w:p>
+    <w:p>
+      <w:pPr>
+        <w:pStyle w:val="Paragraphedeliste"/>
+        <w:numPr>
+          <w:ilvl w:val="1"/>
+          <w:numId w:val="7"/>
+        </w:numPr>
+        <w:jc w:val="both"/>
+        <w:rPr>
+          <w:rFonts w:eastAsiaTheme="minorEastAsia"/>
+        </w:rPr>
+      </w:pPr>
+      <w:r>
+        <w:rPr>
+          <w:rFonts w:eastAsiaTheme="minorEastAsia"/>
+        </w:rPr>
+        <w:t>Minimiser le temps d’exposition, Optimiser la distance aux sources et les écrans de protection. Utilisation de protection collective et individuelle (blindage). Répartition du personnel aux différents postes. Utilisation de protège seringues, gants, blouses fermées, lunettes de protection…</w:t>
+      </w:r>
+    </w:p>
+    <w:p>
+      <w:pPr>
+        <w:pStyle w:val="Paragraphedeliste"/>
+        <w:rPr>
+          <w:rFonts w:eastAsiaTheme="minorEastAsia"/>
+        </w:rPr>
+      </w:pPr>
+    </w:p>
+    <w:p>
+      <w:pPr>
+        <w:pStyle w:val="Paragraphedeliste"/>
+        <w:numPr>
+          <w:ilvl w:val="1"/>
+          <w:numId w:val="7"/>
+        </w:numPr>
+        <w:jc w:val="both"/>
+        <w:rPr>
+          <w:rFonts w:eastAsiaTheme="minorEastAsia"/>
+        </w:rPr>
+      </w:pPr>
+      <w:r>
+        <w:rPr>
+          <w:rFonts w:eastAsiaTheme="minorEastAsia"/>
+        </w:rPr>
+        <w:t>Dosimétrie passive et opérationnelle  + bague.</w:t>
+      </w:r>
+      <w:bookmarkStart w:id="0" w:name="_GoBack"/>
+      <w:bookmarkEnd w:id="0"/>
+    </w:p>
     <w:p>
       <w:pPr>
         <w:pStyle w:val="Paragraphedeliste"/>

</xml_diff>